<commit_message>
code ADS lab1 report edited
</commit_message>
<xml_diff>
--- a/2_kurs/1_module/code/nabakirov/ADS/lab1/lab_1_report.docx
+++ b/2_kurs/1_module/code/nabakirov/ADS/lab1/lab_1_report.docx
@@ -493,26 +493,2320 @@
       </w:pPr>
       <w:r>
         <w:rPr/>
+        <w:t>Data types</w:t>
+      </w:r>
+    </w:p>
+    <w:p>
+      <w:pPr>
+        <w:pStyle w:val="Normal"/>
+        <w:rPr/>
+      </w:pPr>
+      <w:r>
+        <w:rPr/>
+      </w:r>
+    </w:p>
+    <w:tbl>
+      <w:tblPr>
+        <w:tblW w:w="9638" w:type="dxa"/>
+        <w:jc w:val="left"/>
+        <w:tblInd w:w="120" w:type="dxa"/>
+        <w:tblBorders>
+          <w:top w:val="single" w:sz="2" w:space="0" w:color="BBBBBB"/>
+          <w:left w:val="single" w:sz="2" w:space="0" w:color="BBBBBB"/>
+          <w:bottom w:val="single" w:sz="2" w:space="0" w:color="BBBBBB"/>
+          <w:right w:val="single" w:sz="2" w:space="0" w:color="BBBBBB"/>
+          <w:insideH w:val="single" w:sz="2" w:space="0" w:color="BBBBBB"/>
+          <w:insideV w:val="single" w:sz="2" w:space="0" w:color="BBBBBB"/>
+        </w:tblBorders>
+        <w:tblCellMar>
+          <w:top w:w="150" w:type="dxa"/>
+          <w:left w:w="119" w:type="dxa"/>
+          <w:bottom w:w="150" w:type="dxa"/>
+          <w:right w:w="120" w:type="dxa"/>
+        </w:tblCellMar>
+      </w:tblPr>
+      <w:tblGrid>
+        <w:gridCol w:w="1475"/>
+        <w:gridCol w:w="1161"/>
+        <w:gridCol w:w="2610"/>
+        <w:gridCol w:w="4392"/>
+      </w:tblGrid>
+      <w:tr>
+        <w:trPr>
+          <w:tblHeader w:val="true"/>
+        </w:trPr>
+        <w:tc>
+          <w:tcPr>
+            <w:tcW w:w="1475" w:type="dxa"/>
+            <w:tcBorders>
+              <w:top w:val="single" w:sz="2" w:space="0" w:color="BBBBBB"/>
+              <w:left w:val="single" w:sz="2" w:space="0" w:color="BBBBBB"/>
+              <w:bottom w:val="single" w:sz="2" w:space="0" w:color="BBBBBB"/>
+              <w:right w:val="single" w:sz="2" w:space="0" w:color="BBBBBB"/>
+              <w:insideH w:val="single" w:sz="2" w:space="0" w:color="BBBBBB"/>
+              <w:insideV w:val="single" w:sz="2" w:space="0" w:color="BBBBBB"/>
+            </w:tcBorders>
+            <w:shd w:fill="EDEDED" w:val="clear"/>
+            <w:tcMar>
+              <w:left w:w="119" w:type="dxa"/>
+            </w:tcMar>
+            <w:vAlign w:val="center"/>
+          </w:tcPr>
+          <w:p>
+            <w:pPr>
+              <w:pStyle w:val="TableHeading"/>
+              <w:jc w:val="left"/>
+              <w:rPr>
+                <w:color w:val="636363"/>
+              </w:rPr>
+            </w:pPr>
+            <w:r>
+              <w:rPr>
+                <w:color w:val="636363"/>
+              </w:rPr>
+              <w:t>Type Name</w:t>
+            </w:r>
+          </w:p>
+        </w:tc>
+        <w:tc>
+          <w:tcPr>
+            <w:tcW w:w="1161" w:type="dxa"/>
+            <w:tcBorders>
+              <w:top w:val="single" w:sz="2" w:space="0" w:color="BBBBBB"/>
+              <w:left w:val="single" w:sz="2" w:space="0" w:color="BBBBBB"/>
+              <w:bottom w:val="single" w:sz="2" w:space="0" w:color="BBBBBB"/>
+              <w:right w:val="single" w:sz="2" w:space="0" w:color="BBBBBB"/>
+              <w:insideH w:val="single" w:sz="2" w:space="0" w:color="BBBBBB"/>
+              <w:insideV w:val="single" w:sz="2" w:space="0" w:color="BBBBBB"/>
+            </w:tcBorders>
+            <w:shd w:fill="EDEDED" w:val="clear"/>
+            <w:tcMar>
+              <w:left w:w="119" w:type="dxa"/>
+            </w:tcMar>
+            <w:vAlign w:val="center"/>
+          </w:tcPr>
+          <w:p>
+            <w:pPr>
+              <w:pStyle w:val="TableHeading"/>
+              <w:jc w:val="left"/>
+              <w:rPr>
+                <w:color w:val="636363"/>
+              </w:rPr>
+            </w:pPr>
+            <w:r>
+              <w:rPr>
+                <w:color w:val="636363"/>
+              </w:rPr>
+              <w:t>Bytes</w:t>
+            </w:r>
+          </w:p>
+        </w:tc>
+        <w:tc>
+          <w:tcPr>
+            <w:tcW w:w="2610" w:type="dxa"/>
+            <w:tcBorders>
+              <w:top w:val="single" w:sz="2" w:space="0" w:color="BBBBBB"/>
+              <w:left w:val="single" w:sz="2" w:space="0" w:color="BBBBBB"/>
+              <w:bottom w:val="single" w:sz="2" w:space="0" w:color="BBBBBB"/>
+              <w:right w:val="single" w:sz="2" w:space="0" w:color="BBBBBB"/>
+              <w:insideH w:val="single" w:sz="2" w:space="0" w:color="BBBBBB"/>
+              <w:insideV w:val="single" w:sz="2" w:space="0" w:color="BBBBBB"/>
+            </w:tcBorders>
+            <w:shd w:fill="EDEDED" w:val="clear"/>
+            <w:tcMar>
+              <w:left w:w="119" w:type="dxa"/>
+            </w:tcMar>
+            <w:vAlign w:val="center"/>
+          </w:tcPr>
+          <w:p>
+            <w:pPr>
+              <w:pStyle w:val="TableHeading"/>
+              <w:jc w:val="left"/>
+              <w:rPr>
+                <w:color w:val="636363"/>
+              </w:rPr>
+            </w:pPr>
+            <w:r>
+              <w:rPr>
+                <w:color w:val="636363"/>
+              </w:rPr>
+              <w:t>Other Names</w:t>
+            </w:r>
+          </w:p>
+        </w:tc>
+        <w:tc>
+          <w:tcPr>
+            <w:tcW w:w="4392" w:type="dxa"/>
+            <w:tcBorders>
+              <w:top w:val="single" w:sz="2" w:space="0" w:color="BBBBBB"/>
+              <w:left w:val="single" w:sz="2" w:space="0" w:color="BBBBBB"/>
+              <w:bottom w:val="single" w:sz="2" w:space="0" w:color="BBBBBB"/>
+              <w:right w:val="single" w:sz="2" w:space="0" w:color="BBBBBB"/>
+              <w:insideH w:val="single" w:sz="2" w:space="0" w:color="BBBBBB"/>
+              <w:insideV w:val="single" w:sz="2" w:space="0" w:color="BBBBBB"/>
+            </w:tcBorders>
+            <w:shd w:fill="EDEDED" w:val="clear"/>
+            <w:tcMar>
+              <w:left w:w="119" w:type="dxa"/>
+            </w:tcMar>
+            <w:vAlign w:val="center"/>
+          </w:tcPr>
+          <w:p>
+            <w:pPr>
+              <w:pStyle w:val="TableHeading"/>
+              <w:jc w:val="left"/>
+              <w:rPr>
+                <w:color w:val="636363"/>
+              </w:rPr>
+            </w:pPr>
+            <w:r>
+              <w:rPr>
+                <w:color w:val="636363"/>
+              </w:rPr>
+              <w:t>Range of Values</w:t>
+            </w:r>
+          </w:p>
+        </w:tc>
+      </w:tr>
+      <w:tr>
+        <w:trPr/>
+        <w:tc>
+          <w:tcPr>
+            <w:tcW w:w="1475" w:type="dxa"/>
+            <w:tcBorders>
+              <w:top w:val="single" w:sz="2" w:space="0" w:color="BBBBBB"/>
+              <w:left w:val="single" w:sz="2" w:space="0" w:color="BBBBBB"/>
+              <w:bottom w:val="single" w:sz="2" w:space="0" w:color="BBBBBB"/>
+              <w:right w:val="single" w:sz="2" w:space="0" w:color="BBBBBB"/>
+              <w:insideH w:val="single" w:sz="2" w:space="0" w:color="BBBBBB"/>
+              <w:insideV w:val="single" w:sz="2" w:space="0" w:color="BBBBBB"/>
+            </w:tcBorders>
+            <w:shd w:fill="auto" w:val="clear"/>
+            <w:tcMar>
+              <w:left w:w="119" w:type="dxa"/>
+            </w:tcMar>
+            <w:vAlign w:val="center"/>
+          </w:tcPr>
+          <w:p>
+            <w:pPr>
+              <w:pStyle w:val="TableContents"/>
+              <w:rPr>
+                <w:color w:val="2A2A2A"/>
+              </w:rPr>
+            </w:pPr>
+            <w:r>
+              <w:rPr>
+                <w:color w:val="2A2A2A"/>
+              </w:rPr>
+              <w:t>int</w:t>
+            </w:r>
+          </w:p>
+        </w:tc>
+        <w:tc>
+          <w:tcPr>
+            <w:tcW w:w="1161" w:type="dxa"/>
+            <w:tcBorders>
+              <w:top w:val="single" w:sz="2" w:space="0" w:color="BBBBBB"/>
+              <w:left w:val="single" w:sz="2" w:space="0" w:color="BBBBBB"/>
+              <w:bottom w:val="single" w:sz="2" w:space="0" w:color="BBBBBB"/>
+              <w:right w:val="single" w:sz="2" w:space="0" w:color="BBBBBB"/>
+              <w:insideH w:val="single" w:sz="2" w:space="0" w:color="BBBBBB"/>
+              <w:insideV w:val="single" w:sz="2" w:space="0" w:color="BBBBBB"/>
+            </w:tcBorders>
+            <w:shd w:fill="auto" w:val="clear"/>
+            <w:tcMar>
+              <w:left w:w="119" w:type="dxa"/>
+            </w:tcMar>
+            <w:vAlign w:val="center"/>
+          </w:tcPr>
+          <w:p>
+            <w:pPr>
+              <w:pStyle w:val="TableContents"/>
+              <w:rPr>
+                <w:color w:val="2A2A2A"/>
+              </w:rPr>
+            </w:pPr>
+            <w:r>
+              <w:rPr>
+                <w:color w:val="2A2A2A"/>
+              </w:rPr>
+              <w:t>4</w:t>
+            </w:r>
+          </w:p>
+        </w:tc>
+        <w:tc>
+          <w:tcPr>
+            <w:tcW w:w="2610" w:type="dxa"/>
+            <w:tcBorders>
+              <w:top w:val="single" w:sz="2" w:space="0" w:color="BBBBBB"/>
+              <w:left w:val="single" w:sz="2" w:space="0" w:color="BBBBBB"/>
+              <w:bottom w:val="single" w:sz="2" w:space="0" w:color="BBBBBB"/>
+              <w:right w:val="single" w:sz="2" w:space="0" w:color="BBBBBB"/>
+              <w:insideH w:val="single" w:sz="2" w:space="0" w:color="BBBBBB"/>
+              <w:insideV w:val="single" w:sz="2" w:space="0" w:color="BBBBBB"/>
+            </w:tcBorders>
+            <w:shd w:fill="auto" w:val="clear"/>
+            <w:tcMar>
+              <w:left w:w="119" w:type="dxa"/>
+            </w:tcMar>
+            <w:vAlign w:val="center"/>
+          </w:tcPr>
+          <w:p>
+            <w:pPr>
+              <w:pStyle w:val="TableContents"/>
+              <w:rPr>
+                <w:color w:val="2A2A2A"/>
+              </w:rPr>
+            </w:pPr>
+            <w:r>
+              <w:rPr>
+                <w:color w:val="2A2A2A"/>
+              </w:rPr>
+              <w:t>signed</w:t>
+            </w:r>
+          </w:p>
+        </w:tc>
+        <w:tc>
+          <w:tcPr>
+            <w:tcW w:w="4392" w:type="dxa"/>
+            <w:tcBorders>
+              <w:top w:val="single" w:sz="2" w:space="0" w:color="BBBBBB"/>
+              <w:left w:val="single" w:sz="2" w:space="0" w:color="BBBBBB"/>
+              <w:bottom w:val="single" w:sz="2" w:space="0" w:color="BBBBBB"/>
+              <w:right w:val="single" w:sz="2" w:space="0" w:color="BBBBBB"/>
+              <w:insideH w:val="single" w:sz="2" w:space="0" w:color="BBBBBB"/>
+              <w:insideV w:val="single" w:sz="2" w:space="0" w:color="BBBBBB"/>
+            </w:tcBorders>
+            <w:shd w:fill="auto" w:val="clear"/>
+            <w:tcMar>
+              <w:left w:w="119" w:type="dxa"/>
+            </w:tcMar>
+            <w:vAlign w:val="center"/>
+          </w:tcPr>
+          <w:p>
+            <w:pPr>
+              <w:pStyle w:val="TableContents"/>
+              <w:rPr>
+                <w:color w:val="2A2A2A"/>
+              </w:rPr>
+            </w:pPr>
+            <w:r>
+              <w:rPr>
+                <w:color w:val="2A2A2A"/>
+              </w:rPr>
+              <w:t>–</w:t>
+            </w:r>
+            <w:r>
+              <w:rPr>
+                <w:color w:val="2A2A2A"/>
+              </w:rPr>
+              <w:t>2,147,483,648 to 2,147,483,647</w:t>
+            </w:r>
+          </w:p>
+        </w:tc>
+      </w:tr>
+      <w:tr>
+        <w:trPr/>
+        <w:tc>
+          <w:tcPr>
+            <w:tcW w:w="1475" w:type="dxa"/>
+            <w:tcBorders>
+              <w:top w:val="single" w:sz="2" w:space="0" w:color="BBBBBB"/>
+              <w:left w:val="single" w:sz="2" w:space="0" w:color="BBBBBB"/>
+              <w:bottom w:val="single" w:sz="2" w:space="0" w:color="BBBBBB"/>
+              <w:right w:val="single" w:sz="2" w:space="0" w:color="BBBBBB"/>
+              <w:insideH w:val="single" w:sz="2" w:space="0" w:color="BBBBBB"/>
+              <w:insideV w:val="single" w:sz="2" w:space="0" w:color="BBBBBB"/>
+            </w:tcBorders>
+            <w:shd w:fill="auto" w:val="clear"/>
+            <w:tcMar>
+              <w:left w:w="119" w:type="dxa"/>
+            </w:tcMar>
+            <w:vAlign w:val="center"/>
+          </w:tcPr>
+          <w:p>
+            <w:pPr>
+              <w:pStyle w:val="TableContents"/>
+              <w:rPr>
+                <w:color w:val="2A2A2A"/>
+              </w:rPr>
+            </w:pPr>
+            <w:r>
+              <w:rPr>
+                <w:color w:val="2A2A2A"/>
+              </w:rPr>
+              <w:t>unsigned int</w:t>
+            </w:r>
+          </w:p>
+        </w:tc>
+        <w:tc>
+          <w:tcPr>
+            <w:tcW w:w="1161" w:type="dxa"/>
+            <w:tcBorders>
+              <w:top w:val="single" w:sz="2" w:space="0" w:color="BBBBBB"/>
+              <w:left w:val="single" w:sz="2" w:space="0" w:color="BBBBBB"/>
+              <w:bottom w:val="single" w:sz="2" w:space="0" w:color="BBBBBB"/>
+              <w:right w:val="single" w:sz="2" w:space="0" w:color="BBBBBB"/>
+              <w:insideH w:val="single" w:sz="2" w:space="0" w:color="BBBBBB"/>
+              <w:insideV w:val="single" w:sz="2" w:space="0" w:color="BBBBBB"/>
+            </w:tcBorders>
+            <w:shd w:fill="auto" w:val="clear"/>
+            <w:tcMar>
+              <w:left w:w="119" w:type="dxa"/>
+            </w:tcMar>
+            <w:vAlign w:val="center"/>
+          </w:tcPr>
+          <w:p>
+            <w:pPr>
+              <w:pStyle w:val="TableContents"/>
+              <w:rPr>
+                <w:color w:val="2A2A2A"/>
+              </w:rPr>
+            </w:pPr>
+            <w:r>
+              <w:rPr>
+                <w:color w:val="2A2A2A"/>
+              </w:rPr>
+              <w:t>4</w:t>
+            </w:r>
+          </w:p>
+        </w:tc>
+        <w:tc>
+          <w:tcPr>
+            <w:tcW w:w="2610" w:type="dxa"/>
+            <w:tcBorders>
+              <w:top w:val="single" w:sz="2" w:space="0" w:color="BBBBBB"/>
+              <w:left w:val="single" w:sz="2" w:space="0" w:color="BBBBBB"/>
+              <w:bottom w:val="single" w:sz="2" w:space="0" w:color="BBBBBB"/>
+              <w:right w:val="single" w:sz="2" w:space="0" w:color="BBBBBB"/>
+              <w:insideH w:val="single" w:sz="2" w:space="0" w:color="BBBBBB"/>
+              <w:insideV w:val="single" w:sz="2" w:space="0" w:color="BBBBBB"/>
+            </w:tcBorders>
+            <w:shd w:fill="auto" w:val="clear"/>
+            <w:tcMar>
+              <w:left w:w="119" w:type="dxa"/>
+            </w:tcMar>
+            <w:vAlign w:val="center"/>
+          </w:tcPr>
+          <w:p>
+            <w:pPr>
+              <w:pStyle w:val="TableContents"/>
+              <w:rPr>
+                <w:color w:val="2A2A2A"/>
+              </w:rPr>
+            </w:pPr>
+            <w:r>
+              <w:rPr>
+                <w:color w:val="2A2A2A"/>
+              </w:rPr>
+              <w:t>unsigned</w:t>
+            </w:r>
+          </w:p>
+        </w:tc>
+        <w:tc>
+          <w:tcPr>
+            <w:tcW w:w="4392" w:type="dxa"/>
+            <w:tcBorders>
+              <w:top w:val="single" w:sz="2" w:space="0" w:color="BBBBBB"/>
+              <w:left w:val="single" w:sz="2" w:space="0" w:color="BBBBBB"/>
+              <w:bottom w:val="single" w:sz="2" w:space="0" w:color="BBBBBB"/>
+              <w:right w:val="single" w:sz="2" w:space="0" w:color="BBBBBB"/>
+              <w:insideH w:val="single" w:sz="2" w:space="0" w:color="BBBBBB"/>
+              <w:insideV w:val="single" w:sz="2" w:space="0" w:color="BBBBBB"/>
+            </w:tcBorders>
+            <w:shd w:fill="auto" w:val="clear"/>
+            <w:tcMar>
+              <w:left w:w="119" w:type="dxa"/>
+            </w:tcMar>
+            <w:vAlign w:val="center"/>
+          </w:tcPr>
+          <w:p>
+            <w:pPr>
+              <w:pStyle w:val="TableContents"/>
+              <w:rPr>
+                <w:color w:val="2A2A2A"/>
+              </w:rPr>
+            </w:pPr>
+            <w:r>
+              <w:rPr>
+                <w:color w:val="2A2A2A"/>
+              </w:rPr>
+              <w:t>0 to 4,294,967,295</w:t>
+            </w:r>
+          </w:p>
+        </w:tc>
+      </w:tr>
+      <w:tr>
+        <w:trPr/>
+        <w:tc>
+          <w:tcPr>
+            <w:tcW w:w="1475" w:type="dxa"/>
+            <w:tcBorders>
+              <w:top w:val="single" w:sz="2" w:space="0" w:color="BBBBBB"/>
+              <w:left w:val="single" w:sz="2" w:space="0" w:color="BBBBBB"/>
+              <w:bottom w:val="single" w:sz="2" w:space="0" w:color="BBBBBB"/>
+              <w:right w:val="single" w:sz="2" w:space="0" w:color="BBBBBB"/>
+              <w:insideH w:val="single" w:sz="2" w:space="0" w:color="BBBBBB"/>
+              <w:insideV w:val="single" w:sz="2" w:space="0" w:color="BBBBBB"/>
+            </w:tcBorders>
+            <w:shd w:fill="auto" w:val="clear"/>
+            <w:tcMar>
+              <w:left w:w="119" w:type="dxa"/>
+            </w:tcMar>
+            <w:vAlign w:val="center"/>
+          </w:tcPr>
+          <w:p>
+            <w:pPr>
+              <w:pStyle w:val="TableContents"/>
+              <w:rPr>
+                <w:color w:val="2A2A2A"/>
+              </w:rPr>
+            </w:pPr>
+            <w:r>
+              <w:rPr>
+                <w:color w:val="2A2A2A"/>
+              </w:rPr>
+              <w:t>bool</w:t>
+            </w:r>
+          </w:p>
+        </w:tc>
+        <w:tc>
+          <w:tcPr>
+            <w:tcW w:w="1161" w:type="dxa"/>
+            <w:tcBorders>
+              <w:top w:val="single" w:sz="2" w:space="0" w:color="BBBBBB"/>
+              <w:left w:val="single" w:sz="2" w:space="0" w:color="BBBBBB"/>
+              <w:bottom w:val="single" w:sz="2" w:space="0" w:color="BBBBBB"/>
+              <w:right w:val="single" w:sz="2" w:space="0" w:color="BBBBBB"/>
+              <w:insideH w:val="single" w:sz="2" w:space="0" w:color="BBBBBB"/>
+              <w:insideV w:val="single" w:sz="2" w:space="0" w:color="BBBBBB"/>
+            </w:tcBorders>
+            <w:shd w:fill="auto" w:val="clear"/>
+            <w:tcMar>
+              <w:left w:w="119" w:type="dxa"/>
+            </w:tcMar>
+            <w:vAlign w:val="center"/>
+          </w:tcPr>
+          <w:p>
+            <w:pPr>
+              <w:pStyle w:val="TableContents"/>
+              <w:rPr>
+                <w:color w:val="2A2A2A"/>
+              </w:rPr>
+            </w:pPr>
+            <w:r>
+              <w:rPr>
+                <w:color w:val="2A2A2A"/>
+              </w:rPr>
+              <w:t>1</w:t>
+            </w:r>
+          </w:p>
+        </w:tc>
+        <w:tc>
+          <w:tcPr>
+            <w:tcW w:w="2610" w:type="dxa"/>
+            <w:tcBorders>
+              <w:top w:val="single" w:sz="2" w:space="0" w:color="BBBBBB"/>
+              <w:left w:val="single" w:sz="2" w:space="0" w:color="BBBBBB"/>
+              <w:bottom w:val="single" w:sz="2" w:space="0" w:color="BBBBBB"/>
+              <w:right w:val="single" w:sz="2" w:space="0" w:color="BBBBBB"/>
+              <w:insideH w:val="single" w:sz="2" w:space="0" w:color="BBBBBB"/>
+              <w:insideV w:val="single" w:sz="2" w:space="0" w:color="BBBBBB"/>
+            </w:tcBorders>
+            <w:shd w:fill="auto" w:val="clear"/>
+            <w:tcMar>
+              <w:left w:w="119" w:type="dxa"/>
+            </w:tcMar>
+            <w:vAlign w:val="center"/>
+          </w:tcPr>
+          <w:p>
+            <w:pPr>
+              <w:pStyle w:val="TableContents"/>
+              <w:rPr>
+                <w:color w:val="2A2A2A"/>
+              </w:rPr>
+            </w:pPr>
+            <w:r>
+              <w:rPr>
+                <w:color w:val="2A2A2A"/>
+              </w:rPr>
+              <w:t>none</w:t>
+            </w:r>
+          </w:p>
+        </w:tc>
+        <w:tc>
+          <w:tcPr>
+            <w:tcW w:w="4392" w:type="dxa"/>
+            <w:tcBorders>
+              <w:top w:val="single" w:sz="2" w:space="0" w:color="BBBBBB"/>
+              <w:left w:val="single" w:sz="2" w:space="0" w:color="BBBBBB"/>
+              <w:bottom w:val="single" w:sz="2" w:space="0" w:color="BBBBBB"/>
+              <w:right w:val="single" w:sz="2" w:space="0" w:color="BBBBBB"/>
+              <w:insideH w:val="single" w:sz="2" w:space="0" w:color="BBBBBB"/>
+              <w:insideV w:val="single" w:sz="2" w:space="0" w:color="BBBBBB"/>
+            </w:tcBorders>
+            <w:shd w:fill="auto" w:val="clear"/>
+            <w:tcMar>
+              <w:left w:w="119" w:type="dxa"/>
+            </w:tcMar>
+            <w:vAlign w:val="center"/>
+          </w:tcPr>
+          <w:p>
+            <w:pPr>
+              <w:pStyle w:val="TableContents"/>
+              <w:rPr>
+                <w:color w:val="2A2A2A"/>
+              </w:rPr>
+            </w:pPr>
+            <w:r>
+              <w:rPr>
+                <w:color w:val="2A2A2A"/>
+              </w:rPr>
+              <w:t>false or true</w:t>
+            </w:r>
+          </w:p>
+        </w:tc>
+      </w:tr>
+      <w:tr>
+        <w:trPr/>
+        <w:tc>
+          <w:tcPr>
+            <w:tcW w:w="1475" w:type="dxa"/>
+            <w:tcBorders>
+              <w:top w:val="single" w:sz="2" w:space="0" w:color="BBBBBB"/>
+              <w:left w:val="single" w:sz="2" w:space="0" w:color="BBBBBB"/>
+              <w:bottom w:val="single" w:sz="2" w:space="0" w:color="BBBBBB"/>
+              <w:right w:val="single" w:sz="2" w:space="0" w:color="BBBBBB"/>
+              <w:insideH w:val="single" w:sz="2" w:space="0" w:color="BBBBBB"/>
+              <w:insideV w:val="single" w:sz="2" w:space="0" w:color="BBBBBB"/>
+            </w:tcBorders>
+            <w:shd w:fill="auto" w:val="clear"/>
+            <w:tcMar>
+              <w:left w:w="119" w:type="dxa"/>
+            </w:tcMar>
+            <w:vAlign w:val="center"/>
+          </w:tcPr>
+          <w:p>
+            <w:pPr>
+              <w:pStyle w:val="TableContents"/>
+              <w:rPr>
+                <w:color w:val="2A2A2A"/>
+              </w:rPr>
+            </w:pPr>
+            <w:r>
+              <w:rPr>
+                <w:color w:val="2A2A2A"/>
+              </w:rPr>
+              <w:t>char</w:t>
+            </w:r>
+          </w:p>
+        </w:tc>
+        <w:tc>
+          <w:tcPr>
+            <w:tcW w:w="1161" w:type="dxa"/>
+            <w:tcBorders>
+              <w:top w:val="single" w:sz="2" w:space="0" w:color="BBBBBB"/>
+              <w:left w:val="single" w:sz="2" w:space="0" w:color="BBBBBB"/>
+              <w:bottom w:val="single" w:sz="2" w:space="0" w:color="BBBBBB"/>
+              <w:right w:val="single" w:sz="2" w:space="0" w:color="BBBBBB"/>
+              <w:insideH w:val="single" w:sz="2" w:space="0" w:color="BBBBBB"/>
+              <w:insideV w:val="single" w:sz="2" w:space="0" w:color="BBBBBB"/>
+            </w:tcBorders>
+            <w:shd w:fill="auto" w:val="clear"/>
+            <w:tcMar>
+              <w:left w:w="119" w:type="dxa"/>
+            </w:tcMar>
+            <w:vAlign w:val="center"/>
+          </w:tcPr>
+          <w:p>
+            <w:pPr>
+              <w:pStyle w:val="TableContents"/>
+              <w:rPr>
+                <w:color w:val="2A2A2A"/>
+              </w:rPr>
+            </w:pPr>
+            <w:r>
+              <w:rPr>
+                <w:color w:val="2A2A2A"/>
+              </w:rPr>
+              <w:t>1</w:t>
+            </w:r>
+          </w:p>
+        </w:tc>
+        <w:tc>
+          <w:tcPr>
+            <w:tcW w:w="2610" w:type="dxa"/>
+            <w:tcBorders>
+              <w:top w:val="single" w:sz="2" w:space="0" w:color="BBBBBB"/>
+              <w:left w:val="single" w:sz="2" w:space="0" w:color="BBBBBB"/>
+              <w:bottom w:val="single" w:sz="2" w:space="0" w:color="BBBBBB"/>
+              <w:right w:val="single" w:sz="2" w:space="0" w:color="BBBBBB"/>
+              <w:insideH w:val="single" w:sz="2" w:space="0" w:color="BBBBBB"/>
+              <w:insideV w:val="single" w:sz="2" w:space="0" w:color="BBBBBB"/>
+            </w:tcBorders>
+            <w:shd w:fill="auto" w:val="clear"/>
+            <w:tcMar>
+              <w:left w:w="119" w:type="dxa"/>
+            </w:tcMar>
+            <w:vAlign w:val="center"/>
+          </w:tcPr>
+          <w:p>
+            <w:pPr>
+              <w:pStyle w:val="TableContents"/>
+              <w:rPr>
+                <w:color w:val="2A2A2A"/>
+              </w:rPr>
+            </w:pPr>
+            <w:r>
+              <w:rPr>
+                <w:color w:val="2A2A2A"/>
+              </w:rPr>
+              <w:t>none</w:t>
+            </w:r>
+          </w:p>
+        </w:tc>
+        <w:tc>
+          <w:tcPr>
+            <w:tcW w:w="4392" w:type="dxa"/>
+            <w:tcBorders>
+              <w:top w:val="single" w:sz="2" w:space="0" w:color="BBBBBB"/>
+              <w:left w:val="single" w:sz="2" w:space="0" w:color="BBBBBB"/>
+              <w:bottom w:val="single" w:sz="2" w:space="0" w:color="BBBBBB"/>
+              <w:right w:val="single" w:sz="2" w:space="0" w:color="BBBBBB"/>
+              <w:insideH w:val="single" w:sz="2" w:space="0" w:color="BBBBBB"/>
+              <w:insideV w:val="single" w:sz="2" w:space="0" w:color="BBBBBB"/>
+            </w:tcBorders>
+            <w:shd w:fill="auto" w:val="clear"/>
+            <w:tcMar>
+              <w:left w:w="119" w:type="dxa"/>
+            </w:tcMar>
+            <w:vAlign w:val="center"/>
+          </w:tcPr>
+          <w:p>
+            <w:pPr>
+              <w:pStyle w:val="TableContents"/>
+              <w:rPr/>
+            </w:pPr>
+            <w:r>
+              <w:rPr>
+                <w:color w:val="2A2A2A"/>
+              </w:rPr>
+              <w:t>–</w:t>
+            </w:r>
+            <w:r>
+              <w:rPr>
+                <w:color w:val="2A2A2A"/>
+              </w:rPr>
+              <w:t>128 to 127 by default</w:t>
+              <w:br/>
+              <w:br/>
+              <w:t>0 to 255 when compiled by using </w:t>
+            </w:r>
+            <w:hyperlink r:id="rId2">
+              <w:r>
+                <w:rPr>
+                  <w:rStyle w:val="InternetLink"/>
+                  <w:strike w:val="false"/>
+                  <w:dstrike w:val="false"/>
+                  <w:color w:val="00709F"/>
+                  <w:u w:val="none"/>
+                  <w:effect w:val="none"/>
+                </w:rPr>
+                <w:t>/J</w:t>
+              </w:r>
+            </w:hyperlink>
+          </w:p>
+        </w:tc>
+      </w:tr>
+      <w:tr>
+        <w:trPr/>
+        <w:tc>
+          <w:tcPr>
+            <w:tcW w:w="1475" w:type="dxa"/>
+            <w:tcBorders>
+              <w:top w:val="single" w:sz="2" w:space="0" w:color="BBBBBB"/>
+              <w:left w:val="single" w:sz="2" w:space="0" w:color="BBBBBB"/>
+              <w:bottom w:val="single" w:sz="2" w:space="0" w:color="BBBBBB"/>
+              <w:right w:val="single" w:sz="2" w:space="0" w:color="BBBBBB"/>
+              <w:insideH w:val="single" w:sz="2" w:space="0" w:color="BBBBBB"/>
+              <w:insideV w:val="single" w:sz="2" w:space="0" w:color="BBBBBB"/>
+            </w:tcBorders>
+            <w:shd w:fill="auto" w:val="clear"/>
+            <w:tcMar>
+              <w:left w:w="119" w:type="dxa"/>
+            </w:tcMar>
+            <w:vAlign w:val="center"/>
+          </w:tcPr>
+          <w:p>
+            <w:pPr>
+              <w:pStyle w:val="TableContents"/>
+              <w:rPr>
+                <w:color w:val="2A2A2A"/>
+              </w:rPr>
+            </w:pPr>
+            <w:r>
+              <w:rPr>
+                <w:color w:val="2A2A2A"/>
+              </w:rPr>
+              <w:t>signed char</w:t>
+            </w:r>
+          </w:p>
+        </w:tc>
+        <w:tc>
+          <w:tcPr>
+            <w:tcW w:w="1161" w:type="dxa"/>
+            <w:tcBorders>
+              <w:top w:val="single" w:sz="2" w:space="0" w:color="BBBBBB"/>
+              <w:left w:val="single" w:sz="2" w:space="0" w:color="BBBBBB"/>
+              <w:bottom w:val="single" w:sz="2" w:space="0" w:color="BBBBBB"/>
+              <w:right w:val="single" w:sz="2" w:space="0" w:color="BBBBBB"/>
+              <w:insideH w:val="single" w:sz="2" w:space="0" w:color="BBBBBB"/>
+              <w:insideV w:val="single" w:sz="2" w:space="0" w:color="BBBBBB"/>
+            </w:tcBorders>
+            <w:shd w:fill="auto" w:val="clear"/>
+            <w:tcMar>
+              <w:left w:w="119" w:type="dxa"/>
+            </w:tcMar>
+            <w:vAlign w:val="center"/>
+          </w:tcPr>
+          <w:p>
+            <w:pPr>
+              <w:pStyle w:val="TableContents"/>
+              <w:rPr>
+                <w:color w:val="2A2A2A"/>
+              </w:rPr>
+            </w:pPr>
+            <w:r>
+              <w:rPr>
+                <w:color w:val="2A2A2A"/>
+              </w:rPr>
+              <w:t>1</w:t>
+            </w:r>
+          </w:p>
+        </w:tc>
+        <w:tc>
+          <w:tcPr>
+            <w:tcW w:w="2610" w:type="dxa"/>
+            <w:tcBorders>
+              <w:top w:val="single" w:sz="2" w:space="0" w:color="BBBBBB"/>
+              <w:left w:val="single" w:sz="2" w:space="0" w:color="BBBBBB"/>
+              <w:bottom w:val="single" w:sz="2" w:space="0" w:color="BBBBBB"/>
+              <w:right w:val="single" w:sz="2" w:space="0" w:color="BBBBBB"/>
+              <w:insideH w:val="single" w:sz="2" w:space="0" w:color="BBBBBB"/>
+              <w:insideV w:val="single" w:sz="2" w:space="0" w:color="BBBBBB"/>
+            </w:tcBorders>
+            <w:shd w:fill="auto" w:val="clear"/>
+            <w:tcMar>
+              <w:left w:w="119" w:type="dxa"/>
+            </w:tcMar>
+            <w:vAlign w:val="center"/>
+          </w:tcPr>
+          <w:p>
+            <w:pPr>
+              <w:pStyle w:val="TableContents"/>
+              <w:rPr>
+                <w:color w:val="2A2A2A"/>
+              </w:rPr>
+            </w:pPr>
+            <w:r>
+              <w:rPr>
+                <w:color w:val="2A2A2A"/>
+              </w:rPr>
+              <w:t>none</w:t>
+            </w:r>
+          </w:p>
+        </w:tc>
+        <w:tc>
+          <w:tcPr>
+            <w:tcW w:w="4392" w:type="dxa"/>
+            <w:tcBorders>
+              <w:top w:val="single" w:sz="2" w:space="0" w:color="BBBBBB"/>
+              <w:left w:val="single" w:sz="2" w:space="0" w:color="BBBBBB"/>
+              <w:bottom w:val="single" w:sz="2" w:space="0" w:color="BBBBBB"/>
+              <w:right w:val="single" w:sz="2" w:space="0" w:color="BBBBBB"/>
+              <w:insideH w:val="single" w:sz="2" w:space="0" w:color="BBBBBB"/>
+              <w:insideV w:val="single" w:sz="2" w:space="0" w:color="BBBBBB"/>
+            </w:tcBorders>
+            <w:shd w:fill="auto" w:val="clear"/>
+            <w:tcMar>
+              <w:left w:w="119" w:type="dxa"/>
+            </w:tcMar>
+            <w:vAlign w:val="center"/>
+          </w:tcPr>
+          <w:p>
+            <w:pPr>
+              <w:pStyle w:val="TableContents"/>
+              <w:rPr>
+                <w:color w:val="2A2A2A"/>
+              </w:rPr>
+            </w:pPr>
+            <w:r>
+              <w:rPr>
+                <w:color w:val="2A2A2A"/>
+              </w:rPr>
+              <w:t>–</w:t>
+            </w:r>
+            <w:r>
+              <w:rPr>
+                <w:color w:val="2A2A2A"/>
+              </w:rPr>
+              <w:t>128 to 127</w:t>
+            </w:r>
+          </w:p>
+        </w:tc>
+      </w:tr>
+      <w:tr>
+        <w:trPr/>
+        <w:tc>
+          <w:tcPr>
+            <w:tcW w:w="1475" w:type="dxa"/>
+            <w:tcBorders>
+              <w:top w:val="single" w:sz="2" w:space="0" w:color="BBBBBB"/>
+              <w:left w:val="single" w:sz="2" w:space="0" w:color="BBBBBB"/>
+              <w:bottom w:val="single" w:sz="2" w:space="0" w:color="BBBBBB"/>
+              <w:right w:val="single" w:sz="2" w:space="0" w:color="BBBBBB"/>
+              <w:insideH w:val="single" w:sz="2" w:space="0" w:color="BBBBBB"/>
+              <w:insideV w:val="single" w:sz="2" w:space="0" w:color="BBBBBB"/>
+            </w:tcBorders>
+            <w:shd w:fill="auto" w:val="clear"/>
+            <w:tcMar>
+              <w:left w:w="119" w:type="dxa"/>
+            </w:tcMar>
+            <w:vAlign w:val="center"/>
+          </w:tcPr>
+          <w:p>
+            <w:pPr>
+              <w:pStyle w:val="TableContents"/>
+              <w:rPr>
+                <w:color w:val="2A2A2A"/>
+              </w:rPr>
+            </w:pPr>
+            <w:r>
+              <w:rPr>
+                <w:color w:val="2A2A2A"/>
+              </w:rPr>
+              <w:t>unsigned char</w:t>
+            </w:r>
+          </w:p>
+        </w:tc>
+        <w:tc>
+          <w:tcPr>
+            <w:tcW w:w="1161" w:type="dxa"/>
+            <w:tcBorders>
+              <w:top w:val="single" w:sz="2" w:space="0" w:color="BBBBBB"/>
+              <w:left w:val="single" w:sz="2" w:space="0" w:color="BBBBBB"/>
+              <w:bottom w:val="single" w:sz="2" w:space="0" w:color="BBBBBB"/>
+              <w:right w:val="single" w:sz="2" w:space="0" w:color="BBBBBB"/>
+              <w:insideH w:val="single" w:sz="2" w:space="0" w:color="BBBBBB"/>
+              <w:insideV w:val="single" w:sz="2" w:space="0" w:color="BBBBBB"/>
+            </w:tcBorders>
+            <w:shd w:fill="auto" w:val="clear"/>
+            <w:tcMar>
+              <w:left w:w="119" w:type="dxa"/>
+            </w:tcMar>
+            <w:vAlign w:val="center"/>
+          </w:tcPr>
+          <w:p>
+            <w:pPr>
+              <w:pStyle w:val="TableContents"/>
+              <w:rPr>
+                <w:color w:val="2A2A2A"/>
+              </w:rPr>
+            </w:pPr>
+            <w:r>
+              <w:rPr>
+                <w:color w:val="2A2A2A"/>
+              </w:rPr>
+              <w:t>1</w:t>
+            </w:r>
+          </w:p>
+        </w:tc>
+        <w:tc>
+          <w:tcPr>
+            <w:tcW w:w="2610" w:type="dxa"/>
+            <w:tcBorders>
+              <w:top w:val="single" w:sz="2" w:space="0" w:color="BBBBBB"/>
+              <w:left w:val="single" w:sz="2" w:space="0" w:color="BBBBBB"/>
+              <w:bottom w:val="single" w:sz="2" w:space="0" w:color="BBBBBB"/>
+              <w:right w:val="single" w:sz="2" w:space="0" w:color="BBBBBB"/>
+              <w:insideH w:val="single" w:sz="2" w:space="0" w:color="BBBBBB"/>
+              <w:insideV w:val="single" w:sz="2" w:space="0" w:color="BBBBBB"/>
+            </w:tcBorders>
+            <w:shd w:fill="auto" w:val="clear"/>
+            <w:tcMar>
+              <w:left w:w="119" w:type="dxa"/>
+            </w:tcMar>
+            <w:vAlign w:val="center"/>
+          </w:tcPr>
+          <w:p>
+            <w:pPr>
+              <w:pStyle w:val="TableContents"/>
+              <w:rPr>
+                <w:color w:val="2A2A2A"/>
+              </w:rPr>
+            </w:pPr>
+            <w:r>
+              <w:rPr>
+                <w:color w:val="2A2A2A"/>
+              </w:rPr>
+              <w:t>none</w:t>
+            </w:r>
+          </w:p>
+        </w:tc>
+        <w:tc>
+          <w:tcPr>
+            <w:tcW w:w="4392" w:type="dxa"/>
+            <w:tcBorders>
+              <w:top w:val="single" w:sz="2" w:space="0" w:color="BBBBBB"/>
+              <w:left w:val="single" w:sz="2" w:space="0" w:color="BBBBBB"/>
+              <w:bottom w:val="single" w:sz="2" w:space="0" w:color="BBBBBB"/>
+              <w:right w:val="single" w:sz="2" w:space="0" w:color="BBBBBB"/>
+              <w:insideH w:val="single" w:sz="2" w:space="0" w:color="BBBBBB"/>
+              <w:insideV w:val="single" w:sz="2" w:space="0" w:color="BBBBBB"/>
+            </w:tcBorders>
+            <w:shd w:fill="auto" w:val="clear"/>
+            <w:tcMar>
+              <w:left w:w="119" w:type="dxa"/>
+            </w:tcMar>
+            <w:vAlign w:val="center"/>
+          </w:tcPr>
+          <w:p>
+            <w:pPr>
+              <w:pStyle w:val="TableContents"/>
+              <w:rPr>
+                <w:color w:val="2A2A2A"/>
+              </w:rPr>
+            </w:pPr>
+            <w:r>
+              <w:rPr>
+                <w:color w:val="2A2A2A"/>
+              </w:rPr>
+              <w:t>0 to 255</w:t>
+            </w:r>
+          </w:p>
+        </w:tc>
+      </w:tr>
+      <w:tr>
+        <w:trPr/>
+        <w:tc>
+          <w:tcPr>
+            <w:tcW w:w="1475" w:type="dxa"/>
+            <w:tcBorders>
+              <w:top w:val="single" w:sz="2" w:space="0" w:color="BBBBBB"/>
+              <w:left w:val="single" w:sz="2" w:space="0" w:color="BBBBBB"/>
+              <w:bottom w:val="single" w:sz="2" w:space="0" w:color="BBBBBB"/>
+              <w:right w:val="single" w:sz="2" w:space="0" w:color="BBBBBB"/>
+              <w:insideH w:val="single" w:sz="2" w:space="0" w:color="BBBBBB"/>
+              <w:insideV w:val="single" w:sz="2" w:space="0" w:color="BBBBBB"/>
+            </w:tcBorders>
+            <w:shd w:fill="auto" w:val="clear"/>
+            <w:tcMar>
+              <w:left w:w="119" w:type="dxa"/>
+            </w:tcMar>
+            <w:vAlign w:val="center"/>
+          </w:tcPr>
+          <w:p>
+            <w:pPr>
+              <w:pStyle w:val="TableContents"/>
+              <w:rPr>
+                <w:color w:val="2A2A2A"/>
+              </w:rPr>
+            </w:pPr>
+            <w:r>
+              <w:rPr>
+                <w:color w:val="2A2A2A"/>
+              </w:rPr>
+              <w:t>short</w:t>
+            </w:r>
+          </w:p>
+        </w:tc>
+        <w:tc>
+          <w:tcPr>
+            <w:tcW w:w="1161" w:type="dxa"/>
+            <w:tcBorders>
+              <w:top w:val="single" w:sz="2" w:space="0" w:color="BBBBBB"/>
+              <w:left w:val="single" w:sz="2" w:space="0" w:color="BBBBBB"/>
+              <w:bottom w:val="single" w:sz="2" w:space="0" w:color="BBBBBB"/>
+              <w:right w:val="single" w:sz="2" w:space="0" w:color="BBBBBB"/>
+              <w:insideH w:val="single" w:sz="2" w:space="0" w:color="BBBBBB"/>
+              <w:insideV w:val="single" w:sz="2" w:space="0" w:color="BBBBBB"/>
+            </w:tcBorders>
+            <w:shd w:fill="auto" w:val="clear"/>
+            <w:tcMar>
+              <w:left w:w="119" w:type="dxa"/>
+            </w:tcMar>
+            <w:vAlign w:val="center"/>
+          </w:tcPr>
+          <w:p>
+            <w:pPr>
+              <w:pStyle w:val="TableContents"/>
+              <w:rPr>
+                <w:color w:val="2A2A2A"/>
+              </w:rPr>
+            </w:pPr>
+            <w:r>
+              <w:rPr>
+                <w:color w:val="2A2A2A"/>
+              </w:rPr>
+              <w:t>2</w:t>
+            </w:r>
+          </w:p>
+        </w:tc>
+        <w:tc>
+          <w:tcPr>
+            <w:tcW w:w="2610" w:type="dxa"/>
+            <w:tcBorders>
+              <w:top w:val="single" w:sz="2" w:space="0" w:color="BBBBBB"/>
+              <w:left w:val="single" w:sz="2" w:space="0" w:color="BBBBBB"/>
+              <w:bottom w:val="single" w:sz="2" w:space="0" w:color="BBBBBB"/>
+              <w:right w:val="single" w:sz="2" w:space="0" w:color="BBBBBB"/>
+              <w:insideH w:val="single" w:sz="2" w:space="0" w:color="BBBBBB"/>
+              <w:insideV w:val="single" w:sz="2" w:space="0" w:color="BBBBBB"/>
+            </w:tcBorders>
+            <w:shd w:fill="auto" w:val="clear"/>
+            <w:tcMar>
+              <w:left w:w="119" w:type="dxa"/>
+            </w:tcMar>
+            <w:vAlign w:val="center"/>
+          </w:tcPr>
+          <w:p>
+            <w:pPr>
+              <w:pStyle w:val="TableContents"/>
+              <w:rPr>
+                <w:color w:val="2A2A2A"/>
+              </w:rPr>
+            </w:pPr>
+            <w:r>
+              <w:rPr>
+                <w:color w:val="2A2A2A"/>
+              </w:rPr>
+              <w:t>short int, signed short int</w:t>
+            </w:r>
+          </w:p>
+        </w:tc>
+        <w:tc>
+          <w:tcPr>
+            <w:tcW w:w="4392" w:type="dxa"/>
+            <w:tcBorders>
+              <w:top w:val="single" w:sz="2" w:space="0" w:color="BBBBBB"/>
+              <w:left w:val="single" w:sz="2" w:space="0" w:color="BBBBBB"/>
+              <w:bottom w:val="single" w:sz="2" w:space="0" w:color="BBBBBB"/>
+              <w:right w:val="single" w:sz="2" w:space="0" w:color="BBBBBB"/>
+              <w:insideH w:val="single" w:sz="2" w:space="0" w:color="BBBBBB"/>
+              <w:insideV w:val="single" w:sz="2" w:space="0" w:color="BBBBBB"/>
+            </w:tcBorders>
+            <w:shd w:fill="auto" w:val="clear"/>
+            <w:tcMar>
+              <w:left w:w="119" w:type="dxa"/>
+            </w:tcMar>
+            <w:vAlign w:val="center"/>
+          </w:tcPr>
+          <w:p>
+            <w:pPr>
+              <w:pStyle w:val="TableContents"/>
+              <w:rPr>
+                <w:color w:val="2A2A2A"/>
+              </w:rPr>
+            </w:pPr>
+            <w:r>
+              <w:rPr>
+                <w:color w:val="2A2A2A"/>
+              </w:rPr>
+              <w:t>–</w:t>
+            </w:r>
+            <w:r>
+              <w:rPr>
+                <w:color w:val="2A2A2A"/>
+              </w:rPr>
+              <w:t>32,768 to 32,767</w:t>
+            </w:r>
+          </w:p>
+        </w:tc>
+      </w:tr>
+      <w:tr>
+        <w:trPr/>
+        <w:tc>
+          <w:tcPr>
+            <w:tcW w:w="1475" w:type="dxa"/>
+            <w:tcBorders>
+              <w:top w:val="single" w:sz="2" w:space="0" w:color="BBBBBB"/>
+              <w:left w:val="single" w:sz="2" w:space="0" w:color="BBBBBB"/>
+              <w:bottom w:val="single" w:sz="2" w:space="0" w:color="BBBBBB"/>
+              <w:right w:val="single" w:sz="2" w:space="0" w:color="BBBBBB"/>
+              <w:insideH w:val="single" w:sz="2" w:space="0" w:color="BBBBBB"/>
+              <w:insideV w:val="single" w:sz="2" w:space="0" w:color="BBBBBB"/>
+            </w:tcBorders>
+            <w:shd w:fill="auto" w:val="clear"/>
+            <w:tcMar>
+              <w:left w:w="119" w:type="dxa"/>
+            </w:tcMar>
+            <w:vAlign w:val="center"/>
+          </w:tcPr>
+          <w:p>
+            <w:pPr>
+              <w:pStyle w:val="TableContents"/>
+              <w:rPr>
+                <w:color w:val="2A2A2A"/>
+              </w:rPr>
+            </w:pPr>
+            <w:r>
+              <w:rPr>
+                <w:color w:val="2A2A2A"/>
+              </w:rPr>
+              <w:t>unsigned short</w:t>
+            </w:r>
+          </w:p>
+        </w:tc>
+        <w:tc>
+          <w:tcPr>
+            <w:tcW w:w="1161" w:type="dxa"/>
+            <w:tcBorders>
+              <w:top w:val="single" w:sz="2" w:space="0" w:color="BBBBBB"/>
+              <w:left w:val="single" w:sz="2" w:space="0" w:color="BBBBBB"/>
+              <w:bottom w:val="single" w:sz="2" w:space="0" w:color="BBBBBB"/>
+              <w:right w:val="single" w:sz="2" w:space="0" w:color="BBBBBB"/>
+              <w:insideH w:val="single" w:sz="2" w:space="0" w:color="BBBBBB"/>
+              <w:insideV w:val="single" w:sz="2" w:space="0" w:color="BBBBBB"/>
+            </w:tcBorders>
+            <w:shd w:fill="auto" w:val="clear"/>
+            <w:tcMar>
+              <w:left w:w="119" w:type="dxa"/>
+            </w:tcMar>
+            <w:vAlign w:val="center"/>
+          </w:tcPr>
+          <w:p>
+            <w:pPr>
+              <w:pStyle w:val="TableContents"/>
+              <w:rPr>
+                <w:color w:val="2A2A2A"/>
+              </w:rPr>
+            </w:pPr>
+            <w:r>
+              <w:rPr>
+                <w:color w:val="2A2A2A"/>
+              </w:rPr>
+              <w:t>2</w:t>
+            </w:r>
+          </w:p>
+        </w:tc>
+        <w:tc>
+          <w:tcPr>
+            <w:tcW w:w="2610" w:type="dxa"/>
+            <w:tcBorders>
+              <w:top w:val="single" w:sz="2" w:space="0" w:color="BBBBBB"/>
+              <w:left w:val="single" w:sz="2" w:space="0" w:color="BBBBBB"/>
+              <w:bottom w:val="single" w:sz="2" w:space="0" w:color="BBBBBB"/>
+              <w:right w:val="single" w:sz="2" w:space="0" w:color="BBBBBB"/>
+              <w:insideH w:val="single" w:sz="2" w:space="0" w:color="BBBBBB"/>
+              <w:insideV w:val="single" w:sz="2" w:space="0" w:color="BBBBBB"/>
+            </w:tcBorders>
+            <w:shd w:fill="auto" w:val="clear"/>
+            <w:tcMar>
+              <w:left w:w="119" w:type="dxa"/>
+            </w:tcMar>
+            <w:vAlign w:val="center"/>
+          </w:tcPr>
+          <w:p>
+            <w:pPr>
+              <w:pStyle w:val="TableContents"/>
+              <w:rPr>
+                <w:color w:val="2A2A2A"/>
+              </w:rPr>
+            </w:pPr>
+            <w:r>
+              <w:rPr>
+                <w:color w:val="2A2A2A"/>
+              </w:rPr>
+              <w:t>unsigned short int</w:t>
+            </w:r>
+          </w:p>
+        </w:tc>
+        <w:tc>
+          <w:tcPr>
+            <w:tcW w:w="4392" w:type="dxa"/>
+            <w:tcBorders>
+              <w:top w:val="single" w:sz="2" w:space="0" w:color="BBBBBB"/>
+              <w:left w:val="single" w:sz="2" w:space="0" w:color="BBBBBB"/>
+              <w:bottom w:val="single" w:sz="2" w:space="0" w:color="BBBBBB"/>
+              <w:right w:val="single" w:sz="2" w:space="0" w:color="BBBBBB"/>
+              <w:insideH w:val="single" w:sz="2" w:space="0" w:color="BBBBBB"/>
+              <w:insideV w:val="single" w:sz="2" w:space="0" w:color="BBBBBB"/>
+            </w:tcBorders>
+            <w:shd w:fill="auto" w:val="clear"/>
+            <w:tcMar>
+              <w:left w:w="119" w:type="dxa"/>
+            </w:tcMar>
+            <w:vAlign w:val="center"/>
+          </w:tcPr>
+          <w:p>
+            <w:pPr>
+              <w:pStyle w:val="TableContents"/>
+              <w:rPr>
+                <w:color w:val="2A2A2A"/>
+              </w:rPr>
+            </w:pPr>
+            <w:r>
+              <w:rPr>
+                <w:color w:val="2A2A2A"/>
+              </w:rPr>
+              <w:t>0 to 65,535</w:t>
+            </w:r>
+          </w:p>
+        </w:tc>
+      </w:tr>
+      <w:tr>
+        <w:trPr/>
+        <w:tc>
+          <w:tcPr>
+            <w:tcW w:w="1475" w:type="dxa"/>
+            <w:tcBorders>
+              <w:top w:val="single" w:sz="2" w:space="0" w:color="BBBBBB"/>
+              <w:left w:val="single" w:sz="2" w:space="0" w:color="BBBBBB"/>
+              <w:bottom w:val="single" w:sz="2" w:space="0" w:color="BBBBBB"/>
+              <w:right w:val="single" w:sz="2" w:space="0" w:color="BBBBBB"/>
+              <w:insideH w:val="single" w:sz="2" w:space="0" w:color="BBBBBB"/>
+              <w:insideV w:val="single" w:sz="2" w:space="0" w:color="BBBBBB"/>
+            </w:tcBorders>
+            <w:shd w:fill="auto" w:val="clear"/>
+            <w:tcMar>
+              <w:left w:w="119" w:type="dxa"/>
+            </w:tcMar>
+            <w:vAlign w:val="center"/>
+          </w:tcPr>
+          <w:p>
+            <w:pPr>
+              <w:pStyle w:val="TableContents"/>
+              <w:rPr>
+                <w:color w:val="2A2A2A"/>
+              </w:rPr>
+            </w:pPr>
+            <w:r>
+              <w:rPr>
+                <w:color w:val="2A2A2A"/>
+              </w:rPr>
+              <w:t>long</w:t>
+            </w:r>
+          </w:p>
+        </w:tc>
+        <w:tc>
+          <w:tcPr>
+            <w:tcW w:w="1161" w:type="dxa"/>
+            <w:tcBorders>
+              <w:top w:val="single" w:sz="2" w:space="0" w:color="BBBBBB"/>
+              <w:left w:val="single" w:sz="2" w:space="0" w:color="BBBBBB"/>
+              <w:bottom w:val="single" w:sz="2" w:space="0" w:color="BBBBBB"/>
+              <w:right w:val="single" w:sz="2" w:space="0" w:color="BBBBBB"/>
+              <w:insideH w:val="single" w:sz="2" w:space="0" w:color="BBBBBB"/>
+              <w:insideV w:val="single" w:sz="2" w:space="0" w:color="BBBBBB"/>
+            </w:tcBorders>
+            <w:shd w:fill="auto" w:val="clear"/>
+            <w:tcMar>
+              <w:left w:w="119" w:type="dxa"/>
+            </w:tcMar>
+            <w:vAlign w:val="center"/>
+          </w:tcPr>
+          <w:p>
+            <w:pPr>
+              <w:pStyle w:val="TableContents"/>
+              <w:rPr>
+                <w:color w:val="2A2A2A"/>
+              </w:rPr>
+            </w:pPr>
+            <w:r>
+              <w:rPr>
+                <w:color w:val="2A2A2A"/>
+              </w:rPr>
+              <w:t>4</w:t>
+            </w:r>
+          </w:p>
+        </w:tc>
+        <w:tc>
+          <w:tcPr>
+            <w:tcW w:w="2610" w:type="dxa"/>
+            <w:tcBorders>
+              <w:top w:val="single" w:sz="2" w:space="0" w:color="BBBBBB"/>
+              <w:left w:val="single" w:sz="2" w:space="0" w:color="BBBBBB"/>
+              <w:bottom w:val="single" w:sz="2" w:space="0" w:color="BBBBBB"/>
+              <w:right w:val="single" w:sz="2" w:space="0" w:color="BBBBBB"/>
+              <w:insideH w:val="single" w:sz="2" w:space="0" w:color="BBBBBB"/>
+              <w:insideV w:val="single" w:sz="2" w:space="0" w:color="BBBBBB"/>
+            </w:tcBorders>
+            <w:shd w:fill="auto" w:val="clear"/>
+            <w:tcMar>
+              <w:left w:w="119" w:type="dxa"/>
+            </w:tcMar>
+            <w:vAlign w:val="center"/>
+          </w:tcPr>
+          <w:p>
+            <w:pPr>
+              <w:pStyle w:val="TableContents"/>
+              <w:rPr>
+                <w:color w:val="2A2A2A"/>
+              </w:rPr>
+            </w:pPr>
+            <w:r>
+              <w:rPr>
+                <w:color w:val="2A2A2A"/>
+              </w:rPr>
+              <w:t>long int, signed long int</w:t>
+            </w:r>
+          </w:p>
+        </w:tc>
+        <w:tc>
+          <w:tcPr>
+            <w:tcW w:w="4392" w:type="dxa"/>
+            <w:tcBorders>
+              <w:top w:val="single" w:sz="2" w:space="0" w:color="BBBBBB"/>
+              <w:left w:val="single" w:sz="2" w:space="0" w:color="BBBBBB"/>
+              <w:bottom w:val="single" w:sz="2" w:space="0" w:color="BBBBBB"/>
+              <w:right w:val="single" w:sz="2" w:space="0" w:color="BBBBBB"/>
+              <w:insideH w:val="single" w:sz="2" w:space="0" w:color="BBBBBB"/>
+              <w:insideV w:val="single" w:sz="2" w:space="0" w:color="BBBBBB"/>
+            </w:tcBorders>
+            <w:shd w:fill="auto" w:val="clear"/>
+            <w:tcMar>
+              <w:left w:w="119" w:type="dxa"/>
+            </w:tcMar>
+            <w:vAlign w:val="center"/>
+          </w:tcPr>
+          <w:p>
+            <w:pPr>
+              <w:pStyle w:val="TableContents"/>
+              <w:rPr>
+                <w:color w:val="2A2A2A"/>
+              </w:rPr>
+            </w:pPr>
+            <w:r>
+              <w:rPr>
+                <w:color w:val="2A2A2A"/>
+              </w:rPr>
+              <w:t>–</w:t>
+            </w:r>
+            <w:r>
+              <w:rPr>
+                <w:color w:val="2A2A2A"/>
+              </w:rPr>
+              <w:t>2,147,483,648 to 2,147,483,647</w:t>
+            </w:r>
+          </w:p>
+        </w:tc>
+      </w:tr>
+      <w:tr>
+        <w:trPr/>
+        <w:tc>
+          <w:tcPr>
+            <w:tcW w:w="1475" w:type="dxa"/>
+            <w:tcBorders>
+              <w:top w:val="single" w:sz="2" w:space="0" w:color="BBBBBB"/>
+              <w:left w:val="single" w:sz="2" w:space="0" w:color="BBBBBB"/>
+              <w:bottom w:val="single" w:sz="2" w:space="0" w:color="BBBBBB"/>
+              <w:right w:val="single" w:sz="2" w:space="0" w:color="BBBBBB"/>
+              <w:insideH w:val="single" w:sz="2" w:space="0" w:color="BBBBBB"/>
+              <w:insideV w:val="single" w:sz="2" w:space="0" w:color="BBBBBB"/>
+            </w:tcBorders>
+            <w:shd w:fill="auto" w:val="clear"/>
+            <w:tcMar>
+              <w:left w:w="119" w:type="dxa"/>
+            </w:tcMar>
+            <w:vAlign w:val="center"/>
+          </w:tcPr>
+          <w:p>
+            <w:pPr>
+              <w:pStyle w:val="TableContents"/>
+              <w:rPr>
+                <w:color w:val="2A2A2A"/>
+              </w:rPr>
+            </w:pPr>
+            <w:r>
+              <w:rPr>
+                <w:color w:val="2A2A2A"/>
+              </w:rPr>
+              <w:t>unsigned long</w:t>
+            </w:r>
+          </w:p>
+        </w:tc>
+        <w:tc>
+          <w:tcPr>
+            <w:tcW w:w="1161" w:type="dxa"/>
+            <w:tcBorders>
+              <w:top w:val="single" w:sz="2" w:space="0" w:color="BBBBBB"/>
+              <w:left w:val="single" w:sz="2" w:space="0" w:color="BBBBBB"/>
+              <w:bottom w:val="single" w:sz="2" w:space="0" w:color="BBBBBB"/>
+              <w:right w:val="single" w:sz="2" w:space="0" w:color="BBBBBB"/>
+              <w:insideH w:val="single" w:sz="2" w:space="0" w:color="BBBBBB"/>
+              <w:insideV w:val="single" w:sz="2" w:space="0" w:color="BBBBBB"/>
+            </w:tcBorders>
+            <w:shd w:fill="auto" w:val="clear"/>
+            <w:tcMar>
+              <w:left w:w="119" w:type="dxa"/>
+            </w:tcMar>
+            <w:vAlign w:val="center"/>
+          </w:tcPr>
+          <w:p>
+            <w:pPr>
+              <w:pStyle w:val="TableContents"/>
+              <w:rPr>
+                <w:color w:val="2A2A2A"/>
+              </w:rPr>
+            </w:pPr>
+            <w:r>
+              <w:rPr>
+                <w:color w:val="2A2A2A"/>
+              </w:rPr>
+              <w:t>4</w:t>
+            </w:r>
+          </w:p>
+        </w:tc>
+        <w:tc>
+          <w:tcPr>
+            <w:tcW w:w="2610" w:type="dxa"/>
+            <w:tcBorders>
+              <w:top w:val="single" w:sz="2" w:space="0" w:color="BBBBBB"/>
+              <w:left w:val="single" w:sz="2" w:space="0" w:color="BBBBBB"/>
+              <w:bottom w:val="single" w:sz="2" w:space="0" w:color="BBBBBB"/>
+              <w:right w:val="single" w:sz="2" w:space="0" w:color="BBBBBB"/>
+              <w:insideH w:val="single" w:sz="2" w:space="0" w:color="BBBBBB"/>
+              <w:insideV w:val="single" w:sz="2" w:space="0" w:color="BBBBBB"/>
+            </w:tcBorders>
+            <w:shd w:fill="auto" w:val="clear"/>
+            <w:tcMar>
+              <w:left w:w="119" w:type="dxa"/>
+            </w:tcMar>
+            <w:vAlign w:val="center"/>
+          </w:tcPr>
+          <w:p>
+            <w:pPr>
+              <w:pStyle w:val="TableContents"/>
+              <w:rPr>
+                <w:color w:val="2A2A2A"/>
+              </w:rPr>
+            </w:pPr>
+            <w:r>
+              <w:rPr>
+                <w:color w:val="2A2A2A"/>
+              </w:rPr>
+              <w:t>unsigned long int</w:t>
+            </w:r>
+          </w:p>
+        </w:tc>
+        <w:tc>
+          <w:tcPr>
+            <w:tcW w:w="4392" w:type="dxa"/>
+            <w:tcBorders>
+              <w:top w:val="single" w:sz="2" w:space="0" w:color="BBBBBB"/>
+              <w:left w:val="single" w:sz="2" w:space="0" w:color="BBBBBB"/>
+              <w:bottom w:val="single" w:sz="2" w:space="0" w:color="BBBBBB"/>
+              <w:right w:val="single" w:sz="2" w:space="0" w:color="BBBBBB"/>
+              <w:insideH w:val="single" w:sz="2" w:space="0" w:color="BBBBBB"/>
+              <w:insideV w:val="single" w:sz="2" w:space="0" w:color="BBBBBB"/>
+            </w:tcBorders>
+            <w:shd w:fill="auto" w:val="clear"/>
+            <w:tcMar>
+              <w:left w:w="119" w:type="dxa"/>
+            </w:tcMar>
+            <w:vAlign w:val="center"/>
+          </w:tcPr>
+          <w:p>
+            <w:pPr>
+              <w:pStyle w:val="TableContents"/>
+              <w:rPr>
+                <w:color w:val="2A2A2A"/>
+              </w:rPr>
+            </w:pPr>
+            <w:r>
+              <w:rPr>
+                <w:color w:val="2A2A2A"/>
+              </w:rPr>
+              <w:t>0 to 4,294,967,295</w:t>
+            </w:r>
+          </w:p>
+        </w:tc>
+      </w:tr>
+      <w:tr>
+        <w:trPr/>
+        <w:tc>
+          <w:tcPr>
+            <w:tcW w:w="1475" w:type="dxa"/>
+            <w:tcBorders>
+              <w:top w:val="single" w:sz="2" w:space="0" w:color="BBBBBB"/>
+              <w:left w:val="single" w:sz="2" w:space="0" w:color="BBBBBB"/>
+              <w:bottom w:val="single" w:sz="2" w:space="0" w:color="BBBBBB"/>
+              <w:right w:val="single" w:sz="2" w:space="0" w:color="BBBBBB"/>
+              <w:insideH w:val="single" w:sz="2" w:space="0" w:color="BBBBBB"/>
+              <w:insideV w:val="single" w:sz="2" w:space="0" w:color="BBBBBB"/>
+            </w:tcBorders>
+            <w:shd w:fill="auto" w:val="clear"/>
+            <w:tcMar>
+              <w:left w:w="119" w:type="dxa"/>
+            </w:tcMar>
+            <w:vAlign w:val="center"/>
+          </w:tcPr>
+          <w:p>
+            <w:pPr>
+              <w:pStyle w:val="TableContents"/>
+              <w:rPr>
+                <w:color w:val="2A2A2A"/>
+              </w:rPr>
+            </w:pPr>
+            <w:r>
+              <w:rPr>
+                <w:color w:val="2A2A2A"/>
+              </w:rPr>
+              <w:t>long long</w:t>
+            </w:r>
+          </w:p>
+        </w:tc>
+        <w:tc>
+          <w:tcPr>
+            <w:tcW w:w="1161" w:type="dxa"/>
+            <w:tcBorders>
+              <w:top w:val="single" w:sz="2" w:space="0" w:color="BBBBBB"/>
+              <w:left w:val="single" w:sz="2" w:space="0" w:color="BBBBBB"/>
+              <w:bottom w:val="single" w:sz="2" w:space="0" w:color="BBBBBB"/>
+              <w:right w:val="single" w:sz="2" w:space="0" w:color="BBBBBB"/>
+              <w:insideH w:val="single" w:sz="2" w:space="0" w:color="BBBBBB"/>
+              <w:insideV w:val="single" w:sz="2" w:space="0" w:color="BBBBBB"/>
+            </w:tcBorders>
+            <w:shd w:fill="auto" w:val="clear"/>
+            <w:tcMar>
+              <w:left w:w="119" w:type="dxa"/>
+            </w:tcMar>
+            <w:vAlign w:val="center"/>
+          </w:tcPr>
+          <w:p>
+            <w:pPr>
+              <w:pStyle w:val="TableContents"/>
+              <w:rPr>
+                <w:color w:val="2A2A2A"/>
+              </w:rPr>
+            </w:pPr>
+            <w:r>
+              <w:rPr>
+                <w:color w:val="2A2A2A"/>
+              </w:rPr>
+              <w:t>8</w:t>
+            </w:r>
+          </w:p>
+        </w:tc>
+        <w:tc>
+          <w:tcPr>
+            <w:tcW w:w="2610" w:type="dxa"/>
+            <w:tcBorders>
+              <w:top w:val="single" w:sz="2" w:space="0" w:color="BBBBBB"/>
+              <w:left w:val="single" w:sz="2" w:space="0" w:color="BBBBBB"/>
+              <w:bottom w:val="single" w:sz="2" w:space="0" w:color="BBBBBB"/>
+              <w:right w:val="single" w:sz="2" w:space="0" w:color="BBBBBB"/>
+              <w:insideH w:val="single" w:sz="2" w:space="0" w:color="BBBBBB"/>
+              <w:insideV w:val="single" w:sz="2" w:space="0" w:color="BBBBBB"/>
+            </w:tcBorders>
+            <w:shd w:fill="auto" w:val="clear"/>
+            <w:tcMar>
+              <w:left w:w="119" w:type="dxa"/>
+            </w:tcMar>
+            <w:vAlign w:val="center"/>
+          </w:tcPr>
+          <w:p>
+            <w:pPr>
+              <w:pStyle w:val="TableContents"/>
+              <w:rPr>
+                <w:color w:val="2A2A2A"/>
+              </w:rPr>
+            </w:pPr>
+            <w:r>
+              <w:rPr>
+                <w:color w:val="2A2A2A"/>
+              </w:rPr>
+              <w:t>none (but equivalent to __int64)</w:t>
+            </w:r>
+          </w:p>
+        </w:tc>
+        <w:tc>
+          <w:tcPr>
+            <w:tcW w:w="4392" w:type="dxa"/>
+            <w:tcBorders>
+              <w:top w:val="single" w:sz="2" w:space="0" w:color="BBBBBB"/>
+              <w:left w:val="single" w:sz="2" w:space="0" w:color="BBBBBB"/>
+              <w:bottom w:val="single" w:sz="2" w:space="0" w:color="BBBBBB"/>
+              <w:right w:val="single" w:sz="2" w:space="0" w:color="BBBBBB"/>
+              <w:insideH w:val="single" w:sz="2" w:space="0" w:color="BBBBBB"/>
+              <w:insideV w:val="single" w:sz="2" w:space="0" w:color="BBBBBB"/>
+            </w:tcBorders>
+            <w:shd w:fill="auto" w:val="clear"/>
+            <w:tcMar>
+              <w:left w:w="119" w:type="dxa"/>
+            </w:tcMar>
+            <w:vAlign w:val="center"/>
+          </w:tcPr>
+          <w:p>
+            <w:pPr>
+              <w:pStyle w:val="TableContents"/>
+              <w:rPr>
+                <w:color w:val="2A2A2A"/>
+              </w:rPr>
+            </w:pPr>
+            <w:r>
+              <w:rPr>
+                <w:color w:val="2A2A2A"/>
+              </w:rPr>
+              <w:t>–</w:t>
+            </w:r>
+            <w:r>
+              <w:rPr>
+                <w:color w:val="2A2A2A"/>
+              </w:rPr>
+              <w:t>9,223,372,036,854,775,808 to 9,223,372,036,854,775,807</w:t>
+            </w:r>
+          </w:p>
+        </w:tc>
+      </w:tr>
+      <w:tr>
+        <w:trPr/>
+        <w:tc>
+          <w:tcPr>
+            <w:tcW w:w="1475" w:type="dxa"/>
+            <w:tcBorders>
+              <w:top w:val="single" w:sz="2" w:space="0" w:color="BBBBBB"/>
+              <w:left w:val="single" w:sz="2" w:space="0" w:color="BBBBBB"/>
+              <w:bottom w:val="single" w:sz="2" w:space="0" w:color="BBBBBB"/>
+              <w:right w:val="single" w:sz="2" w:space="0" w:color="BBBBBB"/>
+              <w:insideH w:val="single" w:sz="2" w:space="0" w:color="BBBBBB"/>
+              <w:insideV w:val="single" w:sz="2" w:space="0" w:color="BBBBBB"/>
+            </w:tcBorders>
+            <w:shd w:fill="auto" w:val="clear"/>
+            <w:tcMar>
+              <w:left w:w="119" w:type="dxa"/>
+            </w:tcMar>
+            <w:vAlign w:val="center"/>
+          </w:tcPr>
+          <w:p>
+            <w:pPr>
+              <w:pStyle w:val="TableContents"/>
+              <w:rPr>
+                <w:color w:val="2A2A2A"/>
+              </w:rPr>
+            </w:pPr>
+            <w:r>
+              <w:rPr>
+                <w:color w:val="2A2A2A"/>
+              </w:rPr>
+              <w:t>unsigned long long</w:t>
+            </w:r>
+          </w:p>
+        </w:tc>
+        <w:tc>
+          <w:tcPr>
+            <w:tcW w:w="1161" w:type="dxa"/>
+            <w:tcBorders>
+              <w:top w:val="single" w:sz="2" w:space="0" w:color="BBBBBB"/>
+              <w:left w:val="single" w:sz="2" w:space="0" w:color="BBBBBB"/>
+              <w:bottom w:val="single" w:sz="2" w:space="0" w:color="BBBBBB"/>
+              <w:right w:val="single" w:sz="2" w:space="0" w:color="BBBBBB"/>
+              <w:insideH w:val="single" w:sz="2" w:space="0" w:color="BBBBBB"/>
+              <w:insideV w:val="single" w:sz="2" w:space="0" w:color="BBBBBB"/>
+            </w:tcBorders>
+            <w:shd w:fill="auto" w:val="clear"/>
+            <w:tcMar>
+              <w:left w:w="119" w:type="dxa"/>
+            </w:tcMar>
+            <w:vAlign w:val="center"/>
+          </w:tcPr>
+          <w:p>
+            <w:pPr>
+              <w:pStyle w:val="TableContents"/>
+              <w:rPr>
+                <w:color w:val="2A2A2A"/>
+              </w:rPr>
+            </w:pPr>
+            <w:r>
+              <w:rPr>
+                <w:color w:val="2A2A2A"/>
+              </w:rPr>
+              <w:t>8</w:t>
+            </w:r>
+          </w:p>
+        </w:tc>
+        <w:tc>
+          <w:tcPr>
+            <w:tcW w:w="2610" w:type="dxa"/>
+            <w:tcBorders>
+              <w:top w:val="single" w:sz="2" w:space="0" w:color="BBBBBB"/>
+              <w:left w:val="single" w:sz="2" w:space="0" w:color="BBBBBB"/>
+              <w:bottom w:val="single" w:sz="2" w:space="0" w:color="BBBBBB"/>
+              <w:right w:val="single" w:sz="2" w:space="0" w:color="BBBBBB"/>
+              <w:insideH w:val="single" w:sz="2" w:space="0" w:color="BBBBBB"/>
+              <w:insideV w:val="single" w:sz="2" w:space="0" w:color="BBBBBB"/>
+            </w:tcBorders>
+            <w:shd w:fill="auto" w:val="clear"/>
+            <w:tcMar>
+              <w:left w:w="119" w:type="dxa"/>
+            </w:tcMar>
+            <w:vAlign w:val="center"/>
+          </w:tcPr>
+          <w:p>
+            <w:pPr>
+              <w:pStyle w:val="TableContents"/>
+              <w:rPr>
+                <w:color w:val="2A2A2A"/>
+              </w:rPr>
+            </w:pPr>
+            <w:r>
+              <w:rPr>
+                <w:color w:val="2A2A2A"/>
+              </w:rPr>
+              <w:t>none (but equivalent to unsigned __int64)</w:t>
+            </w:r>
+          </w:p>
+        </w:tc>
+        <w:tc>
+          <w:tcPr>
+            <w:tcW w:w="4392" w:type="dxa"/>
+            <w:tcBorders>
+              <w:top w:val="single" w:sz="2" w:space="0" w:color="BBBBBB"/>
+              <w:left w:val="single" w:sz="2" w:space="0" w:color="BBBBBB"/>
+              <w:bottom w:val="single" w:sz="2" w:space="0" w:color="BBBBBB"/>
+              <w:right w:val="single" w:sz="2" w:space="0" w:color="BBBBBB"/>
+              <w:insideH w:val="single" w:sz="2" w:space="0" w:color="BBBBBB"/>
+              <w:insideV w:val="single" w:sz="2" w:space="0" w:color="BBBBBB"/>
+            </w:tcBorders>
+            <w:shd w:fill="auto" w:val="clear"/>
+            <w:tcMar>
+              <w:left w:w="119" w:type="dxa"/>
+            </w:tcMar>
+            <w:vAlign w:val="center"/>
+          </w:tcPr>
+          <w:p>
+            <w:pPr>
+              <w:pStyle w:val="TableContents"/>
+              <w:rPr>
+                <w:color w:val="2A2A2A"/>
+              </w:rPr>
+            </w:pPr>
+            <w:r>
+              <w:rPr>
+                <w:color w:val="2A2A2A"/>
+              </w:rPr>
+              <w:t>0 to 18,446,744,073,709,551,615</w:t>
+            </w:r>
+          </w:p>
+        </w:tc>
+      </w:tr>
+      <w:tr>
+        <w:trPr/>
+        <w:tc>
+          <w:tcPr>
+            <w:tcW w:w="1475" w:type="dxa"/>
+            <w:tcBorders>
+              <w:top w:val="single" w:sz="2" w:space="0" w:color="BBBBBB"/>
+              <w:left w:val="single" w:sz="2" w:space="0" w:color="BBBBBB"/>
+              <w:bottom w:val="single" w:sz="2" w:space="0" w:color="BBBBBB"/>
+              <w:right w:val="single" w:sz="2" w:space="0" w:color="BBBBBB"/>
+              <w:insideH w:val="single" w:sz="2" w:space="0" w:color="BBBBBB"/>
+              <w:insideV w:val="single" w:sz="2" w:space="0" w:color="BBBBBB"/>
+            </w:tcBorders>
+            <w:shd w:fill="auto" w:val="clear"/>
+            <w:tcMar>
+              <w:left w:w="119" w:type="dxa"/>
+            </w:tcMar>
+            <w:vAlign w:val="center"/>
+          </w:tcPr>
+          <w:p>
+            <w:pPr>
+              <w:pStyle w:val="TableContents"/>
+              <w:rPr>
+                <w:color w:val="2A2A2A"/>
+              </w:rPr>
+            </w:pPr>
+            <w:r>
+              <w:rPr>
+                <w:color w:val="2A2A2A"/>
+              </w:rPr>
+              <w:t>float</w:t>
+            </w:r>
+          </w:p>
+        </w:tc>
+        <w:tc>
+          <w:tcPr>
+            <w:tcW w:w="1161" w:type="dxa"/>
+            <w:tcBorders>
+              <w:top w:val="single" w:sz="2" w:space="0" w:color="BBBBBB"/>
+              <w:left w:val="single" w:sz="2" w:space="0" w:color="BBBBBB"/>
+              <w:bottom w:val="single" w:sz="2" w:space="0" w:color="BBBBBB"/>
+              <w:right w:val="single" w:sz="2" w:space="0" w:color="BBBBBB"/>
+              <w:insideH w:val="single" w:sz="2" w:space="0" w:color="BBBBBB"/>
+              <w:insideV w:val="single" w:sz="2" w:space="0" w:color="BBBBBB"/>
+            </w:tcBorders>
+            <w:shd w:fill="auto" w:val="clear"/>
+            <w:tcMar>
+              <w:left w:w="119" w:type="dxa"/>
+            </w:tcMar>
+            <w:vAlign w:val="center"/>
+          </w:tcPr>
+          <w:p>
+            <w:pPr>
+              <w:pStyle w:val="TableContents"/>
+              <w:rPr>
+                <w:color w:val="2A2A2A"/>
+              </w:rPr>
+            </w:pPr>
+            <w:r>
+              <w:rPr>
+                <w:color w:val="2A2A2A"/>
+              </w:rPr>
+              <w:t>4</w:t>
+            </w:r>
+          </w:p>
+        </w:tc>
+        <w:tc>
+          <w:tcPr>
+            <w:tcW w:w="2610" w:type="dxa"/>
+            <w:tcBorders>
+              <w:top w:val="single" w:sz="2" w:space="0" w:color="BBBBBB"/>
+              <w:left w:val="single" w:sz="2" w:space="0" w:color="BBBBBB"/>
+              <w:bottom w:val="single" w:sz="2" w:space="0" w:color="BBBBBB"/>
+              <w:right w:val="single" w:sz="2" w:space="0" w:color="BBBBBB"/>
+              <w:insideH w:val="single" w:sz="2" w:space="0" w:color="BBBBBB"/>
+              <w:insideV w:val="single" w:sz="2" w:space="0" w:color="BBBBBB"/>
+            </w:tcBorders>
+            <w:shd w:fill="auto" w:val="clear"/>
+            <w:tcMar>
+              <w:left w:w="119" w:type="dxa"/>
+            </w:tcMar>
+            <w:vAlign w:val="center"/>
+          </w:tcPr>
+          <w:p>
+            <w:pPr>
+              <w:pStyle w:val="TableContents"/>
+              <w:rPr>
+                <w:color w:val="2A2A2A"/>
+              </w:rPr>
+            </w:pPr>
+            <w:r>
+              <w:rPr>
+                <w:color w:val="2A2A2A"/>
+              </w:rPr>
+              <w:t>none</w:t>
+            </w:r>
+          </w:p>
+        </w:tc>
+        <w:tc>
+          <w:tcPr>
+            <w:tcW w:w="4392" w:type="dxa"/>
+            <w:tcBorders>
+              <w:top w:val="single" w:sz="2" w:space="0" w:color="BBBBBB"/>
+              <w:left w:val="single" w:sz="2" w:space="0" w:color="BBBBBB"/>
+              <w:bottom w:val="single" w:sz="2" w:space="0" w:color="BBBBBB"/>
+              <w:right w:val="single" w:sz="2" w:space="0" w:color="BBBBBB"/>
+              <w:insideH w:val="single" w:sz="2" w:space="0" w:color="BBBBBB"/>
+              <w:insideV w:val="single" w:sz="2" w:space="0" w:color="BBBBBB"/>
+            </w:tcBorders>
+            <w:shd w:fill="auto" w:val="clear"/>
+            <w:tcMar>
+              <w:left w:w="119" w:type="dxa"/>
+            </w:tcMar>
+            <w:vAlign w:val="center"/>
+          </w:tcPr>
+          <w:p>
+            <w:pPr>
+              <w:pStyle w:val="TableContents"/>
+              <w:rPr>
+                <w:color w:val="2A2A2A"/>
+              </w:rPr>
+            </w:pPr>
+            <w:r>
+              <w:rPr>
+                <w:color w:val="2A2A2A"/>
+              </w:rPr>
+              <w:t>3.4E +/- 38 (7 digits)</w:t>
+            </w:r>
+          </w:p>
+        </w:tc>
+      </w:tr>
+      <w:tr>
+        <w:trPr/>
+        <w:tc>
+          <w:tcPr>
+            <w:tcW w:w="1475" w:type="dxa"/>
+            <w:tcBorders>
+              <w:top w:val="single" w:sz="2" w:space="0" w:color="BBBBBB"/>
+              <w:left w:val="single" w:sz="2" w:space="0" w:color="BBBBBB"/>
+              <w:bottom w:val="single" w:sz="2" w:space="0" w:color="BBBBBB"/>
+              <w:right w:val="single" w:sz="2" w:space="0" w:color="BBBBBB"/>
+              <w:insideH w:val="single" w:sz="2" w:space="0" w:color="BBBBBB"/>
+              <w:insideV w:val="single" w:sz="2" w:space="0" w:color="BBBBBB"/>
+            </w:tcBorders>
+            <w:shd w:fill="auto" w:val="clear"/>
+            <w:tcMar>
+              <w:left w:w="119" w:type="dxa"/>
+            </w:tcMar>
+            <w:vAlign w:val="center"/>
+          </w:tcPr>
+          <w:p>
+            <w:pPr>
+              <w:pStyle w:val="TableContents"/>
+              <w:rPr>
+                <w:color w:val="2A2A2A"/>
+              </w:rPr>
+            </w:pPr>
+            <w:r>
+              <w:rPr>
+                <w:color w:val="2A2A2A"/>
+              </w:rPr>
+              <w:t>double</w:t>
+            </w:r>
+          </w:p>
+        </w:tc>
+        <w:tc>
+          <w:tcPr>
+            <w:tcW w:w="1161" w:type="dxa"/>
+            <w:tcBorders>
+              <w:top w:val="single" w:sz="2" w:space="0" w:color="BBBBBB"/>
+              <w:left w:val="single" w:sz="2" w:space="0" w:color="BBBBBB"/>
+              <w:bottom w:val="single" w:sz="2" w:space="0" w:color="BBBBBB"/>
+              <w:right w:val="single" w:sz="2" w:space="0" w:color="BBBBBB"/>
+              <w:insideH w:val="single" w:sz="2" w:space="0" w:color="BBBBBB"/>
+              <w:insideV w:val="single" w:sz="2" w:space="0" w:color="BBBBBB"/>
+            </w:tcBorders>
+            <w:shd w:fill="auto" w:val="clear"/>
+            <w:tcMar>
+              <w:left w:w="119" w:type="dxa"/>
+            </w:tcMar>
+            <w:vAlign w:val="center"/>
+          </w:tcPr>
+          <w:p>
+            <w:pPr>
+              <w:pStyle w:val="TableContents"/>
+              <w:rPr>
+                <w:color w:val="2A2A2A"/>
+              </w:rPr>
+            </w:pPr>
+            <w:r>
+              <w:rPr>
+                <w:color w:val="2A2A2A"/>
+              </w:rPr>
+              <w:t>8</w:t>
+            </w:r>
+          </w:p>
+        </w:tc>
+        <w:tc>
+          <w:tcPr>
+            <w:tcW w:w="2610" w:type="dxa"/>
+            <w:tcBorders>
+              <w:top w:val="single" w:sz="2" w:space="0" w:color="BBBBBB"/>
+              <w:left w:val="single" w:sz="2" w:space="0" w:color="BBBBBB"/>
+              <w:bottom w:val="single" w:sz="2" w:space="0" w:color="BBBBBB"/>
+              <w:right w:val="single" w:sz="2" w:space="0" w:color="BBBBBB"/>
+              <w:insideH w:val="single" w:sz="2" w:space="0" w:color="BBBBBB"/>
+              <w:insideV w:val="single" w:sz="2" w:space="0" w:color="BBBBBB"/>
+            </w:tcBorders>
+            <w:shd w:fill="auto" w:val="clear"/>
+            <w:tcMar>
+              <w:left w:w="119" w:type="dxa"/>
+            </w:tcMar>
+            <w:vAlign w:val="center"/>
+          </w:tcPr>
+          <w:p>
+            <w:pPr>
+              <w:pStyle w:val="TableContents"/>
+              <w:rPr>
+                <w:color w:val="2A2A2A"/>
+              </w:rPr>
+            </w:pPr>
+            <w:r>
+              <w:rPr>
+                <w:color w:val="2A2A2A"/>
+              </w:rPr>
+              <w:t>none</w:t>
+            </w:r>
+          </w:p>
+        </w:tc>
+        <w:tc>
+          <w:tcPr>
+            <w:tcW w:w="4392" w:type="dxa"/>
+            <w:tcBorders>
+              <w:top w:val="single" w:sz="2" w:space="0" w:color="BBBBBB"/>
+              <w:left w:val="single" w:sz="2" w:space="0" w:color="BBBBBB"/>
+              <w:bottom w:val="single" w:sz="2" w:space="0" w:color="BBBBBB"/>
+              <w:right w:val="single" w:sz="2" w:space="0" w:color="BBBBBB"/>
+              <w:insideH w:val="single" w:sz="2" w:space="0" w:color="BBBBBB"/>
+              <w:insideV w:val="single" w:sz="2" w:space="0" w:color="BBBBBB"/>
+            </w:tcBorders>
+            <w:shd w:fill="auto" w:val="clear"/>
+            <w:tcMar>
+              <w:left w:w="119" w:type="dxa"/>
+            </w:tcMar>
+            <w:vAlign w:val="center"/>
+          </w:tcPr>
+          <w:p>
+            <w:pPr>
+              <w:pStyle w:val="TableContents"/>
+              <w:rPr>
+                <w:color w:val="2A2A2A"/>
+              </w:rPr>
+            </w:pPr>
+            <w:r>
+              <w:rPr>
+                <w:color w:val="2A2A2A"/>
+              </w:rPr>
+              <w:t>1.7E +/- 308 (15 digits)</w:t>
+            </w:r>
+          </w:p>
+        </w:tc>
+      </w:tr>
+      <w:tr>
+        <w:trPr/>
+        <w:tc>
+          <w:tcPr>
+            <w:tcW w:w="1475" w:type="dxa"/>
+            <w:tcBorders>
+              <w:top w:val="single" w:sz="2" w:space="0" w:color="BBBBBB"/>
+              <w:left w:val="single" w:sz="2" w:space="0" w:color="BBBBBB"/>
+              <w:bottom w:val="single" w:sz="2" w:space="0" w:color="BBBBBB"/>
+              <w:right w:val="single" w:sz="2" w:space="0" w:color="BBBBBB"/>
+              <w:insideH w:val="single" w:sz="2" w:space="0" w:color="BBBBBB"/>
+              <w:insideV w:val="single" w:sz="2" w:space="0" w:color="BBBBBB"/>
+            </w:tcBorders>
+            <w:shd w:fill="auto" w:val="clear"/>
+            <w:tcMar>
+              <w:left w:w="119" w:type="dxa"/>
+            </w:tcMar>
+            <w:vAlign w:val="center"/>
+          </w:tcPr>
+          <w:p>
+            <w:pPr>
+              <w:pStyle w:val="TableContents"/>
+              <w:rPr>
+                <w:color w:val="2A2A2A"/>
+              </w:rPr>
+            </w:pPr>
+            <w:r>
+              <w:rPr>
+                <w:color w:val="2A2A2A"/>
+              </w:rPr>
+              <w:t>long double</w:t>
+            </w:r>
+          </w:p>
+        </w:tc>
+        <w:tc>
+          <w:tcPr>
+            <w:tcW w:w="1161" w:type="dxa"/>
+            <w:tcBorders>
+              <w:top w:val="single" w:sz="2" w:space="0" w:color="BBBBBB"/>
+              <w:left w:val="single" w:sz="2" w:space="0" w:color="BBBBBB"/>
+              <w:bottom w:val="single" w:sz="2" w:space="0" w:color="BBBBBB"/>
+              <w:right w:val="single" w:sz="2" w:space="0" w:color="BBBBBB"/>
+              <w:insideH w:val="single" w:sz="2" w:space="0" w:color="BBBBBB"/>
+              <w:insideV w:val="single" w:sz="2" w:space="0" w:color="BBBBBB"/>
+            </w:tcBorders>
+            <w:shd w:fill="auto" w:val="clear"/>
+            <w:tcMar>
+              <w:left w:w="119" w:type="dxa"/>
+            </w:tcMar>
+            <w:vAlign w:val="center"/>
+          </w:tcPr>
+          <w:p>
+            <w:pPr>
+              <w:pStyle w:val="TableContents"/>
+              <w:rPr>
+                <w:color w:val="2A2A2A"/>
+              </w:rPr>
+            </w:pPr>
+            <w:r>
+              <w:rPr>
+                <w:color w:val="2A2A2A"/>
+              </w:rPr>
+              <w:t>same as double</w:t>
+            </w:r>
+          </w:p>
+        </w:tc>
+        <w:tc>
+          <w:tcPr>
+            <w:tcW w:w="2610" w:type="dxa"/>
+            <w:tcBorders>
+              <w:top w:val="single" w:sz="2" w:space="0" w:color="BBBBBB"/>
+              <w:left w:val="single" w:sz="2" w:space="0" w:color="BBBBBB"/>
+              <w:bottom w:val="single" w:sz="2" w:space="0" w:color="BBBBBB"/>
+              <w:right w:val="single" w:sz="2" w:space="0" w:color="BBBBBB"/>
+              <w:insideH w:val="single" w:sz="2" w:space="0" w:color="BBBBBB"/>
+              <w:insideV w:val="single" w:sz="2" w:space="0" w:color="BBBBBB"/>
+            </w:tcBorders>
+            <w:shd w:fill="auto" w:val="clear"/>
+            <w:tcMar>
+              <w:left w:w="119" w:type="dxa"/>
+            </w:tcMar>
+            <w:vAlign w:val="center"/>
+          </w:tcPr>
+          <w:p>
+            <w:pPr>
+              <w:pStyle w:val="TableContents"/>
+              <w:rPr>
+                <w:color w:val="2A2A2A"/>
+              </w:rPr>
+            </w:pPr>
+            <w:r>
+              <w:rPr>
+                <w:color w:val="2A2A2A"/>
+              </w:rPr>
+              <w:t>none</w:t>
+            </w:r>
+          </w:p>
+        </w:tc>
+        <w:tc>
+          <w:tcPr>
+            <w:tcW w:w="4392" w:type="dxa"/>
+            <w:tcBorders>
+              <w:top w:val="single" w:sz="2" w:space="0" w:color="BBBBBB"/>
+              <w:left w:val="single" w:sz="2" w:space="0" w:color="BBBBBB"/>
+              <w:bottom w:val="single" w:sz="2" w:space="0" w:color="BBBBBB"/>
+              <w:right w:val="single" w:sz="2" w:space="0" w:color="BBBBBB"/>
+              <w:insideH w:val="single" w:sz="2" w:space="0" w:color="BBBBBB"/>
+              <w:insideV w:val="single" w:sz="2" w:space="0" w:color="BBBBBB"/>
+            </w:tcBorders>
+            <w:shd w:fill="auto" w:val="clear"/>
+            <w:tcMar>
+              <w:left w:w="119" w:type="dxa"/>
+            </w:tcMar>
+            <w:vAlign w:val="center"/>
+          </w:tcPr>
+          <w:p>
+            <w:pPr>
+              <w:pStyle w:val="TableContents"/>
+              <w:rPr>
+                <w:color w:val="2A2A2A"/>
+              </w:rPr>
+            </w:pPr>
+            <w:r>
+              <w:rPr>
+                <w:color w:val="2A2A2A"/>
+              </w:rPr>
+              <w:t>Same as double</w:t>
+            </w:r>
+          </w:p>
+        </w:tc>
+      </w:tr>
+    </w:tbl>
+    <w:p>
+      <w:pPr>
+        <w:pStyle w:val="Normal"/>
+        <w:rPr>
+          <w:rFonts w:ascii="Verdana;Geneva;Tahoma;Arial;Helvetica;sans-serif" w:hAnsi="Verdana;Geneva;Tahoma;Arial;Helvetica;sans-serif"/>
+          <w:b w:val="false"/>
+          <w:i w:val="false"/>
+          <w:caps w:val="false"/>
+          <w:smallCaps w:val="false"/>
+          <w:color w:val="121214"/>
+          <w:spacing w:val="-15"/>
+        </w:rPr>
+      </w:pPr>
+      <w:r>
+        <w:rPr/>
+      </w:r>
+    </w:p>
+    <w:p>
+      <w:pPr>
+        <w:pStyle w:val="Normal"/>
+        <w:rPr/>
+      </w:pPr>
+      <w:r>
+        <w:rPr/>
+        <w:t>Decision making statements:</w:t>
+        <w:tab/>
+        <w:tab/>
+      </w:r>
+      <w:r>
+        <w:rPr/>
+        <w:t>Loop making statements:</w:t>
+      </w:r>
+    </w:p>
+    <w:p>
+      <w:pPr>
+        <w:pStyle w:val="Normal"/>
+        <w:rPr/>
+      </w:pPr>
+      <w:r>
+        <w:rPr/>
+        <w:t>1) if</w:t>
+        <w:tab/>
+        <w:tab/>
+        <w:tab/>
+        <w:tab/>
+        <w:tab/>
+      </w:r>
+      <w:r>
+        <w:rPr/>
+        <w:t>1) For</w:t>
+      </w:r>
+    </w:p>
+    <w:p>
+      <w:pPr>
+        <w:pStyle w:val="Normal"/>
+        <w:rPr/>
+      </w:pPr>
+      <w:r>
+        <w:rPr/>
+        <w:t>2) if ... else</w:t>
+        <w:tab/>
+        <w:tab/>
+        <w:tab/>
+        <w:tab/>
+      </w:r>
+      <w:r>
+        <w:rPr/>
+        <w:t>2) While</w:t>
+      </w:r>
+    </w:p>
+    <w:p>
+      <w:pPr>
+        <w:pStyle w:val="Normal"/>
+        <w:rPr/>
+      </w:pPr>
+      <w:r>
+        <w:rPr/>
+        <w:t>3) switch</w:t>
+        <w:tab/>
+        <w:tab/>
+        <w:tab/>
+        <w:tab/>
+      </w:r>
+      <w:r>
+        <w:rPr/>
+        <w:t>3) Do while</w:t>
+      </w:r>
+    </w:p>
+    <w:p>
+      <w:pPr>
+        <w:pStyle w:val="Normal"/>
+        <w:rPr/>
+      </w:pPr>
+      <w:r>
+        <w:rPr/>
+      </w:r>
+    </w:p>
+    <w:p>
+      <w:pPr>
+        <w:pStyle w:val="Normal"/>
+        <w:rPr/>
+      </w:pPr>
+      <w:r>
+        <w:rPr/>
+      </w:r>
+    </w:p>
+    <w:p>
+      <w:pPr>
+        <w:pStyle w:val="Normal"/>
+        <w:rPr/>
+      </w:pPr>
+      <w:r>
+        <w:rPr/>
+      </w:r>
+    </w:p>
+    <w:p>
+      <w:pPr>
+        <w:pStyle w:val="Normal"/>
+        <w:rPr/>
+      </w:pPr>
+      <w:r>
+        <w:rPr/>
         <w:t>TASK 1</w:t>
-      </w:r>
-    </w:p>
-    <w:p>
-      <w:pPr>
-        <w:pStyle w:val="Normal"/>
-        <w:rPr/>
-      </w:pPr>
-      <w:r>
-        <w:rPr/>
-      </w:r>
-    </w:p>
-    <w:p>
-      <w:pPr>
-        <w:pStyle w:val="Normal"/>
-        <w:rPr/>
-      </w:pPr>
-      <w:r>
-        <w:rPr/>
-        <w:t>Lab work</w:t>
       </w:r>
     </w:p>
     <w:p>
@@ -639,7 +2933,7 @@
                     </pic:cNvPicPr>
                   </pic:nvPicPr>
                   <pic:blipFill>
-                    <a:blip r:embed="rId2"/>
+                    <a:blip r:embed="rId3"/>
                     <a:stretch>
                       <a:fillRect/>
                     </a:stretch>
@@ -1070,6 +3364,24 @@
       </w:pPr>
       <w:r>
         <w:rPr/>
+      </w:r>
+    </w:p>
+    <w:p>
+      <w:pPr>
+        <w:pStyle w:val="Normal"/>
+        <w:rPr/>
+      </w:pPr>
+      <w:r>
+        <w:rPr/>
+      </w:r>
+    </w:p>
+    <w:p>
+      <w:pPr>
+        <w:pStyle w:val="Normal"/>
+        <w:rPr/>
+      </w:pPr>
+      <w:r>
+        <w:rPr/>
         <w:t>Tests</w:t>
       </w:r>
     </w:p>
@@ -1077,7 +3389,7 @@
       <w:tblPr>
         <w:tblW w:w="9638" w:type="dxa"/>
         <w:jc w:val="left"/>
-        <w:tblInd w:w="50" w:type="dxa"/>
+        <w:tblInd w:w="43" w:type="dxa"/>
         <w:tblBorders>
           <w:top w:val="single" w:sz="2" w:space="0" w:color="000001"/>
           <w:left w:val="single" w:sz="2" w:space="0" w:color="000001"/>
@@ -1086,7 +3398,7 @@
         </w:tblBorders>
         <w:tblCellMar>
           <w:top w:w="55" w:type="dxa"/>
-          <w:left w:w="48" w:type="dxa"/>
+          <w:left w:w="39" w:type="dxa"/>
           <w:bottom w:w="55" w:type="dxa"/>
           <w:right w:w="55" w:type="dxa"/>
         </w:tblCellMar>
@@ -1114,7 +3426,7 @@
             </w:tcBorders>
             <w:shd w:fill="auto" w:val="clear"/>
             <w:tcMar>
-              <w:left w:w="48" w:type="dxa"/>
+              <w:left w:w="39" w:type="dxa"/>
             </w:tcMar>
           </w:tcPr>
           <w:p>
@@ -1139,7 +3451,7 @@
             </w:tcBorders>
             <w:shd w:fill="auto" w:val="clear"/>
             <w:tcMar>
-              <w:left w:w="48" w:type="dxa"/>
+              <w:left w:w="39" w:type="dxa"/>
             </w:tcMar>
           </w:tcPr>
           <w:p>
@@ -1164,7 +3476,7 @@
             </w:tcBorders>
             <w:shd w:fill="auto" w:val="clear"/>
             <w:tcMar>
-              <w:left w:w="48" w:type="dxa"/>
+              <w:left w:w="39" w:type="dxa"/>
             </w:tcMar>
           </w:tcPr>
           <w:p>
@@ -1189,7 +3501,7 @@
             </w:tcBorders>
             <w:shd w:fill="auto" w:val="clear"/>
             <w:tcMar>
-              <w:left w:w="48" w:type="dxa"/>
+              <w:left w:w="39" w:type="dxa"/>
             </w:tcMar>
           </w:tcPr>
           <w:p>
@@ -1214,7 +3526,7 @@
             </w:tcBorders>
             <w:shd w:fill="auto" w:val="clear"/>
             <w:tcMar>
-              <w:left w:w="48" w:type="dxa"/>
+              <w:left w:w="39" w:type="dxa"/>
             </w:tcMar>
           </w:tcPr>
           <w:p>
@@ -1239,7 +3551,7 @@
             </w:tcBorders>
             <w:shd w:fill="auto" w:val="clear"/>
             <w:tcMar>
-              <w:left w:w="48" w:type="dxa"/>
+              <w:left w:w="39" w:type="dxa"/>
             </w:tcMar>
           </w:tcPr>
           <w:p>
@@ -1264,7 +3576,7 @@
             </w:tcBorders>
             <w:shd w:fill="auto" w:val="clear"/>
             <w:tcMar>
-              <w:left w:w="48" w:type="dxa"/>
+              <w:left w:w="39" w:type="dxa"/>
             </w:tcMar>
           </w:tcPr>
           <w:p>
@@ -1291,7 +3603,7 @@
             </w:tcBorders>
             <w:shd w:fill="auto" w:val="clear"/>
             <w:tcMar>
-              <w:left w:w="48" w:type="dxa"/>
+              <w:left w:w="39" w:type="dxa"/>
             </w:tcMar>
           </w:tcPr>
           <w:p>
@@ -1319,7 +3631,7 @@
             </w:tcBorders>
             <w:shd w:fill="auto" w:val="clear"/>
             <w:tcMar>
-              <w:left w:w="48" w:type="dxa"/>
+              <w:left w:w="39" w:type="dxa"/>
             </w:tcMar>
           </w:tcPr>
           <w:p>
@@ -1344,7 +3656,7 @@
             </w:tcBorders>
             <w:shd w:fill="auto" w:val="clear"/>
             <w:tcMar>
-              <w:left w:w="48" w:type="dxa"/>
+              <w:left w:w="39" w:type="dxa"/>
             </w:tcMar>
           </w:tcPr>
           <w:p>
@@ -1369,7 +3681,7 @@
             </w:tcBorders>
             <w:shd w:fill="auto" w:val="clear"/>
             <w:tcMar>
-              <w:left w:w="48" w:type="dxa"/>
+              <w:left w:w="39" w:type="dxa"/>
             </w:tcMar>
           </w:tcPr>
           <w:p>
@@ -1394,7 +3706,7 @@
             </w:tcBorders>
             <w:shd w:fill="auto" w:val="clear"/>
             <w:tcMar>
-              <w:left w:w="48" w:type="dxa"/>
+              <w:left w:w="39" w:type="dxa"/>
             </w:tcMar>
           </w:tcPr>
           <w:p>
@@ -1419,7 +3731,7 @@
             </w:tcBorders>
             <w:shd w:fill="auto" w:val="clear"/>
             <w:tcMar>
-              <w:left w:w="48" w:type="dxa"/>
+              <w:left w:w="39" w:type="dxa"/>
             </w:tcMar>
           </w:tcPr>
           <w:p>
@@ -1444,7 +3756,7 @@
             </w:tcBorders>
             <w:shd w:fill="auto" w:val="clear"/>
             <w:tcMar>
-              <w:left w:w="48" w:type="dxa"/>
+              <w:left w:w="39" w:type="dxa"/>
             </w:tcMar>
           </w:tcPr>
           <w:p>
@@ -1469,7 +3781,7 @@
             </w:tcBorders>
             <w:shd w:fill="auto" w:val="clear"/>
             <w:tcMar>
-              <w:left w:w="48" w:type="dxa"/>
+              <w:left w:w="39" w:type="dxa"/>
             </w:tcMar>
           </w:tcPr>
           <w:p>
@@ -1496,7 +3808,7 @@
             </w:tcBorders>
             <w:shd w:fill="auto" w:val="clear"/>
             <w:tcMar>
-              <w:left w:w="48" w:type="dxa"/>
+              <w:left w:w="39" w:type="dxa"/>
             </w:tcMar>
           </w:tcPr>
           <w:p>
@@ -1524,7 +3836,7 @@
             </w:tcBorders>
             <w:shd w:fill="auto" w:val="clear"/>
             <w:tcMar>
-              <w:left w:w="48" w:type="dxa"/>
+              <w:left w:w="39" w:type="dxa"/>
             </w:tcMar>
           </w:tcPr>
           <w:p>
@@ -1549,7 +3861,7 @@
             </w:tcBorders>
             <w:shd w:fill="auto" w:val="clear"/>
             <w:tcMar>
-              <w:left w:w="48" w:type="dxa"/>
+              <w:left w:w="39" w:type="dxa"/>
             </w:tcMar>
           </w:tcPr>
           <w:p>
@@ -1574,7 +3886,7 @@
             </w:tcBorders>
             <w:shd w:fill="auto" w:val="clear"/>
             <w:tcMar>
-              <w:left w:w="48" w:type="dxa"/>
+              <w:left w:w="39" w:type="dxa"/>
             </w:tcMar>
           </w:tcPr>
           <w:p>
@@ -1599,7 +3911,7 @@
             </w:tcBorders>
             <w:shd w:fill="auto" w:val="clear"/>
             <w:tcMar>
-              <w:left w:w="48" w:type="dxa"/>
+              <w:left w:w="39" w:type="dxa"/>
             </w:tcMar>
           </w:tcPr>
           <w:p>
@@ -1624,7 +3936,7 @@
             </w:tcBorders>
             <w:shd w:fill="auto" w:val="clear"/>
             <w:tcMar>
-              <w:left w:w="48" w:type="dxa"/>
+              <w:left w:w="39" w:type="dxa"/>
             </w:tcMar>
           </w:tcPr>
           <w:p>
@@ -1649,7 +3961,7 @@
             </w:tcBorders>
             <w:shd w:fill="auto" w:val="clear"/>
             <w:tcMar>
-              <w:left w:w="48" w:type="dxa"/>
+              <w:left w:w="39" w:type="dxa"/>
             </w:tcMar>
           </w:tcPr>
           <w:p>
@@ -1674,7 +3986,7 @@
             </w:tcBorders>
             <w:shd w:fill="auto" w:val="clear"/>
             <w:tcMar>
-              <w:left w:w="48" w:type="dxa"/>
+              <w:left w:w="39" w:type="dxa"/>
             </w:tcMar>
           </w:tcPr>
           <w:p>
@@ -1701,7 +4013,7 @@
             </w:tcBorders>
             <w:shd w:fill="auto" w:val="clear"/>
             <w:tcMar>
-              <w:left w:w="48" w:type="dxa"/>
+              <w:left w:w="39" w:type="dxa"/>
             </w:tcMar>
           </w:tcPr>
           <w:p>
@@ -1729,7 +4041,7 @@
             </w:tcBorders>
             <w:shd w:fill="auto" w:val="clear"/>
             <w:tcMar>
-              <w:left w:w="48" w:type="dxa"/>
+              <w:left w:w="39" w:type="dxa"/>
             </w:tcMar>
           </w:tcPr>
           <w:p>
@@ -1754,7 +4066,7 @@
             </w:tcBorders>
             <w:shd w:fill="auto" w:val="clear"/>
             <w:tcMar>
-              <w:left w:w="48" w:type="dxa"/>
+              <w:left w:w="39" w:type="dxa"/>
             </w:tcMar>
           </w:tcPr>
           <w:p>
@@ -1779,7 +4091,7 @@
             </w:tcBorders>
             <w:shd w:fill="auto" w:val="clear"/>
             <w:tcMar>
-              <w:left w:w="48" w:type="dxa"/>
+              <w:left w:w="39" w:type="dxa"/>
             </w:tcMar>
           </w:tcPr>
           <w:p>
@@ -1804,7 +4116,7 @@
             </w:tcBorders>
             <w:shd w:fill="auto" w:val="clear"/>
             <w:tcMar>
-              <w:left w:w="48" w:type="dxa"/>
+              <w:left w:w="39" w:type="dxa"/>
             </w:tcMar>
           </w:tcPr>
           <w:p>
@@ -1829,7 +4141,7 @@
             </w:tcBorders>
             <w:shd w:fill="auto" w:val="clear"/>
             <w:tcMar>
-              <w:left w:w="48" w:type="dxa"/>
+              <w:left w:w="39" w:type="dxa"/>
             </w:tcMar>
           </w:tcPr>
           <w:p>
@@ -1854,7 +4166,7 @@
             </w:tcBorders>
             <w:shd w:fill="auto" w:val="clear"/>
             <w:tcMar>
-              <w:left w:w="48" w:type="dxa"/>
+              <w:left w:w="39" w:type="dxa"/>
             </w:tcMar>
           </w:tcPr>
           <w:p>
@@ -1879,7 +4191,7 @@
             </w:tcBorders>
             <w:shd w:fill="auto" w:val="clear"/>
             <w:tcMar>
-              <w:left w:w="48" w:type="dxa"/>
+              <w:left w:w="39" w:type="dxa"/>
             </w:tcMar>
           </w:tcPr>
           <w:p>
@@ -1906,7 +4218,7 @@
             </w:tcBorders>
             <w:shd w:fill="auto" w:val="clear"/>
             <w:tcMar>
-              <w:left w:w="48" w:type="dxa"/>
+              <w:left w:w="39" w:type="dxa"/>
             </w:tcMar>
           </w:tcPr>
           <w:p>
@@ -1934,7 +4246,7 @@
             </w:tcBorders>
             <w:shd w:fill="auto" w:val="clear"/>
             <w:tcMar>
-              <w:left w:w="48" w:type="dxa"/>
+              <w:left w:w="39" w:type="dxa"/>
             </w:tcMar>
           </w:tcPr>
           <w:p>
@@ -1959,7 +4271,7 @@
             </w:tcBorders>
             <w:shd w:fill="auto" w:val="clear"/>
             <w:tcMar>
-              <w:left w:w="48" w:type="dxa"/>
+              <w:left w:w="39" w:type="dxa"/>
             </w:tcMar>
           </w:tcPr>
           <w:p>
@@ -1984,7 +4296,7 @@
             </w:tcBorders>
             <w:shd w:fill="auto" w:val="clear"/>
             <w:tcMar>
-              <w:left w:w="48" w:type="dxa"/>
+              <w:left w:w="39" w:type="dxa"/>
             </w:tcMar>
           </w:tcPr>
           <w:p>
@@ -2009,7 +4321,7 @@
             </w:tcBorders>
             <w:shd w:fill="auto" w:val="clear"/>
             <w:tcMar>
-              <w:left w:w="48" w:type="dxa"/>
+              <w:left w:w="39" w:type="dxa"/>
             </w:tcMar>
           </w:tcPr>
           <w:p>
@@ -2034,7 +4346,7 @@
             </w:tcBorders>
             <w:shd w:fill="auto" w:val="clear"/>
             <w:tcMar>
-              <w:left w:w="48" w:type="dxa"/>
+              <w:left w:w="39" w:type="dxa"/>
             </w:tcMar>
           </w:tcPr>
           <w:p>
@@ -2059,7 +4371,7 @@
             </w:tcBorders>
             <w:shd w:fill="auto" w:val="clear"/>
             <w:tcMar>
-              <w:left w:w="48" w:type="dxa"/>
+              <w:left w:w="39" w:type="dxa"/>
             </w:tcMar>
           </w:tcPr>
           <w:p>
@@ -2084,7 +4396,7 @@
             </w:tcBorders>
             <w:shd w:fill="auto" w:val="clear"/>
             <w:tcMar>
-              <w:left w:w="48" w:type="dxa"/>
+              <w:left w:w="39" w:type="dxa"/>
             </w:tcMar>
           </w:tcPr>
           <w:p>
@@ -2111,7 +4423,7 @@
             </w:tcBorders>
             <w:shd w:fill="auto" w:val="clear"/>
             <w:tcMar>
-              <w:left w:w="48" w:type="dxa"/>
+              <w:left w:w="39" w:type="dxa"/>
             </w:tcMar>
           </w:tcPr>
           <w:p>
@@ -2189,8 +4501,8 @@
                     </pic:cNvPicPr>
                   </pic:nvPicPr>
                   <pic:blipFill>
-                    <a:blip r:embed="rId3"/>
-                    <a:srcRect l="4554" t="49650" r="68809" b="43228"/>
+                    <a:blip r:embed="rId4"/>
+                    <a:srcRect l="4554" t="49650" r="68839" b="43228"/>
                     <a:stretch>
                       <a:fillRect/>
                     </a:stretch>
@@ -2290,8 +4602,8 @@
                     </pic:cNvPicPr>
                   </pic:nvPicPr>
                   <pic:blipFill>
-                    <a:blip r:embed="rId4"/>
-                    <a:srcRect l="4554" t="62864" r="64382" b="30501"/>
+                    <a:blip r:embed="rId5"/>
+                    <a:srcRect l="4554" t="62888" r="64412" b="30501"/>
                     <a:stretch>
                       <a:fillRect/>
                     </a:stretch>
@@ -2373,8 +4685,8 @@
                     </pic:cNvPicPr>
                   </pic:nvPicPr>
                   <pic:blipFill>
-                    <a:blip r:embed="rId5"/>
-                    <a:srcRect l="4554" t="76161" r="65408" b="16919"/>
+                    <a:blip r:embed="rId6"/>
+                    <a:srcRect l="4554" t="76190" r="65436" b="16919"/>
                     <a:stretch>
                       <a:fillRect/>
                     </a:stretch>
@@ -2465,8 +4777,8 @@
                     </pic:cNvPicPr>
                   </pic:nvPicPr>
                   <pic:blipFill>
-                    <a:blip r:embed="rId6"/>
-                    <a:srcRect l="4554" t="89635" r="66086" b="3759"/>
+                    <a:blip r:embed="rId7"/>
+                    <a:srcRect l="4554" t="89680" r="66114" b="3759"/>
                     <a:stretch>
                       <a:fillRect/>
                     </a:stretch>
@@ -2856,7 +5168,7 @@
                     </pic:cNvPicPr>
                   </pic:nvPicPr>
                   <pic:blipFill>
-                    <a:blip r:embed="rId7"/>
+                    <a:blip r:embed="rId8"/>
                     <a:stretch>
                       <a:fillRect/>
                     </a:stretch>
@@ -3303,7 +5615,7 @@
       <w:tblPr>
         <w:tblW w:w="9810" w:type="dxa"/>
         <w:jc w:val="left"/>
-        <w:tblInd w:w="50" w:type="dxa"/>
+        <w:tblInd w:w="43" w:type="dxa"/>
         <w:tblBorders>
           <w:top w:val="single" w:sz="2" w:space="0" w:color="000001"/>
           <w:left w:val="single" w:sz="2" w:space="0" w:color="000001"/>
@@ -3312,31 +5624,31 @@
         </w:tblBorders>
         <w:tblCellMar>
           <w:top w:w="55" w:type="dxa"/>
-          <w:left w:w="48" w:type="dxa"/>
+          <w:left w:w="39" w:type="dxa"/>
           <w:bottom w:w="55" w:type="dxa"/>
           <w:right w:w="55" w:type="dxa"/>
         </w:tblCellMar>
       </w:tblPr>
       <w:tblGrid>
+        <w:gridCol w:w="739"/>
+        <w:gridCol w:w="741"/>
         <w:gridCol w:w="740"/>
+        <w:gridCol w:w="743"/>
+        <w:gridCol w:w="741"/>
+        <w:gridCol w:w="739"/>
         <w:gridCol w:w="741"/>
         <w:gridCol w:w="741"/>
-        <w:gridCol w:w="742"/>
-        <w:gridCol w:w="741"/>
-        <w:gridCol w:w="740"/>
+        <w:gridCol w:w="739"/>
         <w:gridCol w:w="741"/>
         <w:gridCol w:w="741"/>
-        <w:gridCol w:w="740"/>
-        <w:gridCol w:w="741"/>
-        <w:gridCol w:w="741"/>
-        <w:gridCol w:w="741"/>
-        <w:gridCol w:w="919"/>
+        <w:gridCol w:w="739"/>
+        <w:gridCol w:w="924"/>
       </w:tblGrid>
       <w:tr>
         <w:trPr/>
         <w:tc>
           <w:tcPr>
-            <w:tcW w:w="740" w:type="dxa"/>
+            <w:tcW w:w="739" w:type="dxa"/>
             <w:tcBorders>
               <w:top w:val="single" w:sz="2" w:space="0" w:color="000001"/>
               <w:left w:val="single" w:sz="2" w:space="0" w:color="000001"/>
@@ -3345,7 +5657,7 @@
             </w:tcBorders>
             <w:shd w:fill="auto" w:val="clear"/>
             <w:tcMar>
-              <w:left w:w="48" w:type="dxa"/>
+              <w:left w:w="39" w:type="dxa"/>
             </w:tcMar>
           </w:tcPr>
           <w:p>
@@ -3370,7 +5682,7 @@
             </w:tcBorders>
             <w:shd w:fill="auto" w:val="clear"/>
             <w:tcMar>
-              <w:left w:w="48" w:type="dxa"/>
+              <w:left w:w="39" w:type="dxa"/>
             </w:tcMar>
           </w:tcPr>
           <w:p>
@@ -3386,7 +5698,7 @@
         </w:tc>
         <w:tc>
           <w:tcPr>
-            <w:tcW w:w="741" w:type="dxa"/>
+            <w:tcW w:w="740" w:type="dxa"/>
             <w:tcBorders>
               <w:top w:val="single" w:sz="2" w:space="0" w:color="000001"/>
               <w:left w:val="single" w:sz="2" w:space="0" w:color="000001"/>
@@ -3395,7 +5707,7 @@
             </w:tcBorders>
             <w:shd w:fill="auto" w:val="clear"/>
             <w:tcMar>
-              <w:left w:w="48" w:type="dxa"/>
+              <w:left w:w="39" w:type="dxa"/>
             </w:tcMar>
           </w:tcPr>
           <w:p>
@@ -3411,7 +5723,7 @@
         </w:tc>
         <w:tc>
           <w:tcPr>
-            <w:tcW w:w="742" w:type="dxa"/>
+            <w:tcW w:w="743" w:type="dxa"/>
             <w:tcBorders>
               <w:top w:val="single" w:sz="2" w:space="0" w:color="000001"/>
               <w:left w:val="single" w:sz="2" w:space="0" w:color="000001"/>
@@ -3420,7 +5732,7 @@
             </w:tcBorders>
             <w:shd w:fill="auto" w:val="clear"/>
             <w:tcMar>
-              <w:left w:w="48" w:type="dxa"/>
+              <w:left w:w="39" w:type="dxa"/>
             </w:tcMar>
           </w:tcPr>
           <w:p>
@@ -3445,7 +5757,7 @@
             </w:tcBorders>
             <w:shd w:fill="auto" w:val="clear"/>
             <w:tcMar>
-              <w:left w:w="48" w:type="dxa"/>
+              <w:left w:w="39" w:type="dxa"/>
             </w:tcMar>
           </w:tcPr>
           <w:p>
@@ -3461,7 +5773,7 @@
         </w:tc>
         <w:tc>
           <w:tcPr>
-            <w:tcW w:w="740" w:type="dxa"/>
+            <w:tcW w:w="739" w:type="dxa"/>
             <w:tcBorders>
               <w:top w:val="single" w:sz="2" w:space="0" w:color="000001"/>
               <w:left w:val="single" w:sz="2" w:space="0" w:color="000001"/>
@@ -3470,7 +5782,7 @@
             </w:tcBorders>
             <w:shd w:fill="auto" w:val="clear"/>
             <w:tcMar>
-              <w:left w:w="48" w:type="dxa"/>
+              <w:left w:w="39" w:type="dxa"/>
             </w:tcMar>
           </w:tcPr>
           <w:p>
@@ -3495,7 +5807,7 @@
             </w:tcBorders>
             <w:shd w:fill="auto" w:val="clear"/>
             <w:tcMar>
-              <w:left w:w="48" w:type="dxa"/>
+              <w:left w:w="39" w:type="dxa"/>
             </w:tcMar>
           </w:tcPr>
           <w:p>
@@ -3520,7 +5832,7 @@
             </w:tcBorders>
             <w:shd w:fill="auto" w:val="clear"/>
             <w:tcMar>
-              <w:left w:w="48" w:type="dxa"/>
+              <w:left w:w="39" w:type="dxa"/>
             </w:tcMar>
           </w:tcPr>
           <w:p>
@@ -3536,7 +5848,7 @@
         </w:tc>
         <w:tc>
           <w:tcPr>
-            <w:tcW w:w="740" w:type="dxa"/>
+            <w:tcW w:w="739" w:type="dxa"/>
             <w:tcBorders>
               <w:top w:val="single" w:sz="2" w:space="0" w:color="000001"/>
               <w:left w:val="single" w:sz="2" w:space="0" w:color="000001"/>
@@ -3545,7 +5857,7 @@
             </w:tcBorders>
             <w:shd w:fill="auto" w:val="clear"/>
             <w:tcMar>
-              <w:left w:w="48" w:type="dxa"/>
+              <w:left w:w="39" w:type="dxa"/>
             </w:tcMar>
           </w:tcPr>
           <w:p>
@@ -3570,7 +5882,7 @@
             </w:tcBorders>
             <w:shd w:fill="auto" w:val="clear"/>
             <w:tcMar>
-              <w:left w:w="48" w:type="dxa"/>
+              <w:left w:w="39" w:type="dxa"/>
             </w:tcMar>
           </w:tcPr>
           <w:p>
@@ -3595,7 +5907,7 @@
             </w:tcBorders>
             <w:shd w:fill="auto" w:val="clear"/>
             <w:tcMar>
-              <w:left w:w="48" w:type="dxa"/>
+              <w:left w:w="39" w:type="dxa"/>
             </w:tcMar>
           </w:tcPr>
           <w:p>
@@ -3611,7 +5923,7 @@
         </w:tc>
         <w:tc>
           <w:tcPr>
-            <w:tcW w:w="741" w:type="dxa"/>
+            <w:tcW w:w="739" w:type="dxa"/>
             <w:tcBorders>
               <w:top w:val="single" w:sz="2" w:space="0" w:color="000001"/>
               <w:left w:val="single" w:sz="2" w:space="0" w:color="000001"/>
@@ -3620,7 +5932,7 @@
             </w:tcBorders>
             <w:shd w:fill="auto" w:val="clear"/>
             <w:tcMar>
-              <w:left w:w="48" w:type="dxa"/>
+              <w:left w:w="39" w:type="dxa"/>
             </w:tcMar>
           </w:tcPr>
           <w:p>
@@ -3646,7 +5958,7 @@
         </w:tc>
         <w:tc>
           <w:tcPr>
-            <w:tcW w:w="919" w:type="dxa"/>
+            <w:tcW w:w="924" w:type="dxa"/>
             <w:tcBorders>
               <w:top w:val="single" w:sz="2" w:space="0" w:color="000001"/>
               <w:left w:val="single" w:sz="2" w:space="0" w:color="000001"/>
@@ -3657,7 +5969,7 @@
             </w:tcBorders>
             <w:shd w:fill="auto" w:val="clear"/>
             <w:tcMar>
-              <w:left w:w="48" w:type="dxa"/>
+              <w:left w:w="39" w:type="dxa"/>
             </w:tcMar>
           </w:tcPr>
           <w:p>
@@ -3676,7 +5988,7 @@
         <w:trPr/>
         <w:tc>
           <w:tcPr>
-            <w:tcW w:w="740" w:type="dxa"/>
+            <w:tcW w:w="739" w:type="dxa"/>
             <w:tcBorders>
               <w:top w:val="single" w:sz="2" w:space="0" w:color="000001"/>
               <w:left w:val="single" w:sz="2" w:space="0" w:color="000001"/>
@@ -3685,7 +5997,7 @@
             </w:tcBorders>
             <w:shd w:fill="auto" w:val="clear"/>
             <w:tcMar>
-              <w:left w:w="48" w:type="dxa"/>
+              <w:left w:w="39" w:type="dxa"/>
             </w:tcMar>
           </w:tcPr>
           <w:p>
@@ -3710,7 +6022,7 @@
             </w:tcBorders>
             <w:shd w:fill="auto" w:val="clear"/>
             <w:tcMar>
-              <w:left w:w="48" w:type="dxa"/>
+              <w:left w:w="39" w:type="dxa"/>
             </w:tcMar>
           </w:tcPr>
           <w:p>
@@ -3726,7 +6038,7 @@
         </w:tc>
         <w:tc>
           <w:tcPr>
-            <w:tcW w:w="741" w:type="dxa"/>
+            <w:tcW w:w="740" w:type="dxa"/>
             <w:tcBorders>
               <w:top w:val="single" w:sz="2" w:space="0" w:color="000001"/>
               <w:left w:val="single" w:sz="2" w:space="0" w:color="000001"/>
@@ -3735,7 +6047,7 @@
             </w:tcBorders>
             <w:shd w:fill="auto" w:val="clear"/>
             <w:tcMar>
-              <w:left w:w="48" w:type="dxa"/>
+              <w:left w:w="39" w:type="dxa"/>
             </w:tcMar>
           </w:tcPr>
           <w:p>
@@ -3751,7 +6063,7 @@
         </w:tc>
         <w:tc>
           <w:tcPr>
-            <w:tcW w:w="742" w:type="dxa"/>
+            <w:tcW w:w="743" w:type="dxa"/>
             <w:tcBorders>
               <w:top w:val="single" w:sz="2" w:space="0" w:color="000001"/>
               <w:left w:val="single" w:sz="2" w:space="0" w:color="000001"/>
@@ -3760,7 +6072,7 @@
             </w:tcBorders>
             <w:shd w:fill="auto" w:val="clear"/>
             <w:tcMar>
-              <w:left w:w="48" w:type="dxa"/>
+              <w:left w:w="39" w:type="dxa"/>
             </w:tcMar>
           </w:tcPr>
           <w:p>
@@ -3785,7 +6097,7 @@
             </w:tcBorders>
             <w:shd w:fill="auto" w:val="clear"/>
             <w:tcMar>
-              <w:left w:w="48" w:type="dxa"/>
+              <w:left w:w="39" w:type="dxa"/>
             </w:tcMar>
           </w:tcPr>
           <w:p>
@@ -3801,7 +6113,7 @@
         </w:tc>
         <w:tc>
           <w:tcPr>
-            <w:tcW w:w="740" w:type="dxa"/>
+            <w:tcW w:w="739" w:type="dxa"/>
             <w:tcBorders>
               <w:top w:val="single" w:sz="2" w:space="0" w:color="000001"/>
               <w:left w:val="single" w:sz="2" w:space="0" w:color="000001"/>
@@ -3810,7 +6122,7 @@
             </w:tcBorders>
             <w:shd w:fill="auto" w:val="clear"/>
             <w:tcMar>
-              <w:left w:w="48" w:type="dxa"/>
+              <w:left w:w="39" w:type="dxa"/>
             </w:tcMar>
           </w:tcPr>
           <w:p>
@@ -3835,7 +6147,7 @@
             </w:tcBorders>
             <w:shd w:fill="auto" w:val="clear"/>
             <w:tcMar>
-              <w:left w:w="48" w:type="dxa"/>
+              <w:left w:w="39" w:type="dxa"/>
             </w:tcMar>
           </w:tcPr>
           <w:p>
@@ -3860,7 +6172,7 @@
             </w:tcBorders>
             <w:shd w:fill="auto" w:val="clear"/>
             <w:tcMar>
-              <w:left w:w="48" w:type="dxa"/>
+              <w:left w:w="39" w:type="dxa"/>
             </w:tcMar>
           </w:tcPr>
           <w:p>
@@ -3876,7 +6188,7 @@
         </w:tc>
         <w:tc>
           <w:tcPr>
-            <w:tcW w:w="740" w:type="dxa"/>
+            <w:tcW w:w="739" w:type="dxa"/>
             <w:tcBorders>
               <w:top w:val="single" w:sz="2" w:space="0" w:color="000001"/>
               <w:left w:val="single" w:sz="2" w:space="0" w:color="000001"/>
@@ -3885,7 +6197,7 @@
             </w:tcBorders>
             <w:shd w:fill="auto" w:val="clear"/>
             <w:tcMar>
-              <w:left w:w="48" w:type="dxa"/>
+              <w:left w:w="39" w:type="dxa"/>
             </w:tcMar>
           </w:tcPr>
           <w:p>
@@ -3910,7 +6222,7 @@
             </w:tcBorders>
             <w:shd w:fill="auto" w:val="clear"/>
             <w:tcMar>
-              <w:left w:w="48" w:type="dxa"/>
+              <w:left w:w="39" w:type="dxa"/>
             </w:tcMar>
           </w:tcPr>
           <w:p>
@@ -3935,7 +6247,7 @@
             </w:tcBorders>
             <w:shd w:fill="auto" w:val="clear"/>
             <w:tcMar>
-              <w:left w:w="48" w:type="dxa"/>
+              <w:left w:w="39" w:type="dxa"/>
             </w:tcMar>
           </w:tcPr>
           <w:p>
@@ -3951,7 +6263,7 @@
         </w:tc>
         <w:tc>
           <w:tcPr>
-            <w:tcW w:w="741" w:type="dxa"/>
+            <w:tcW w:w="739" w:type="dxa"/>
             <w:tcBorders>
               <w:top w:val="single" w:sz="2" w:space="0" w:color="000001"/>
               <w:left w:val="single" w:sz="2" w:space="0" w:color="000001"/>
@@ -3960,7 +6272,7 @@
             </w:tcBorders>
             <w:shd w:fill="auto" w:val="clear"/>
             <w:tcMar>
-              <w:left w:w="48" w:type="dxa"/>
+              <w:left w:w="39" w:type="dxa"/>
             </w:tcMar>
           </w:tcPr>
           <w:p>
@@ -3976,7 +6288,7 @@
         </w:tc>
         <w:tc>
           <w:tcPr>
-            <w:tcW w:w="919" w:type="dxa"/>
+            <w:tcW w:w="924" w:type="dxa"/>
             <w:tcBorders>
               <w:top w:val="single" w:sz="2" w:space="0" w:color="000001"/>
               <w:left w:val="single" w:sz="2" w:space="0" w:color="000001"/>
@@ -3987,7 +6299,7 @@
             </w:tcBorders>
             <w:shd w:fill="auto" w:val="clear"/>
             <w:tcMar>
-              <w:left w:w="48" w:type="dxa"/>
+              <w:left w:w="39" w:type="dxa"/>
             </w:tcMar>
           </w:tcPr>
           <w:p>
@@ -4006,7 +6318,7 @@
         <w:trPr/>
         <w:tc>
           <w:tcPr>
-            <w:tcW w:w="740" w:type="dxa"/>
+            <w:tcW w:w="739" w:type="dxa"/>
             <w:tcBorders>
               <w:top w:val="single" w:sz="2" w:space="0" w:color="000001"/>
               <w:left w:val="single" w:sz="2" w:space="0" w:color="000001"/>
@@ -4015,7 +6327,7 @@
             </w:tcBorders>
             <w:shd w:fill="auto" w:val="clear"/>
             <w:tcMar>
-              <w:left w:w="48" w:type="dxa"/>
+              <w:left w:w="39" w:type="dxa"/>
             </w:tcMar>
           </w:tcPr>
           <w:p>
@@ -4040,7 +6352,7 @@
             </w:tcBorders>
             <w:shd w:fill="auto" w:val="clear"/>
             <w:tcMar>
-              <w:left w:w="48" w:type="dxa"/>
+              <w:left w:w="39" w:type="dxa"/>
             </w:tcMar>
           </w:tcPr>
           <w:p>
@@ -4056,7 +6368,7 @@
         </w:tc>
         <w:tc>
           <w:tcPr>
-            <w:tcW w:w="741" w:type="dxa"/>
+            <w:tcW w:w="740" w:type="dxa"/>
             <w:tcBorders>
               <w:top w:val="single" w:sz="2" w:space="0" w:color="000001"/>
               <w:left w:val="single" w:sz="2" w:space="0" w:color="000001"/>
@@ -4065,7 +6377,7 @@
             </w:tcBorders>
             <w:shd w:fill="auto" w:val="clear"/>
             <w:tcMar>
-              <w:left w:w="48" w:type="dxa"/>
+              <w:left w:w="39" w:type="dxa"/>
             </w:tcMar>
           </w:tcPr>
           <w:p>
@@ -4081,7 +6393,7 @@
         </w:tc>
         <w:tc>
           <w:tcPr>
-            <w:tcW w:w="742" w:type="dxa"/>
+            <w:tcW w:w="743" w:type="dxa"/>
             <w:tcBorders>
               <w:top w:val="single" w:sz="2" w:space="0" w:color="000001"/>
               <w:left w:val="single" w:sz="2" w:space="0" w:color="000001"/>
@@ -4090,7 +6402,7 @@
             </w:tcBorders>
             <w:shd w:fill="auto" w:val="clear"/>
             <w:tcMar>
-              <w:left w:w="48" w:type="dxa"/>
+              <w:left w:w="39" w:type="dxa"/>
             </w:tcMar>
           </w:tcPr>
           <w:p>
@@ -4115,7 +6427,7 @@
             </w:tcBorders>
             <w:shd w:fill="auto" w:val="clear"/>
             <w:tcMar>
-              <w:left w:w="48" w:type="dxa"/>
+              <w:left w:w="39" w:type="dxa"/>
             </w:tcMar>
           </w:tcPr>
           <w:p>
@@ -4131,7 +6443,7 @@
         </w:tc>
         <w:tc>
           <w:tcPr>
-            <w:tcW w:w="740" w:type="dxa"/>
+            <w:tcW w:w="739" w:type="dxa"/>
             <w:tcBorders>
               <w:top w:val="single" w:sz="2" w:space="0" w:color="000001"/>
               <w:left w:val="single" w:sz="2" w:space="0" w:color="000001"/>
@@ -4140,7 +6452,7 @@
             </w:tcBorders>
             <w:shd w:fill="auto" w:val="clear"/>
             <w:tcMar>
-              <w:left w:w="48" w:type="dxa"/>
+              <w:left w:w="39" w:type="dxa"/>
             </w:tcMar>
           </w:tcPr>
           <w:p>
@@ -4165,7 +6477,7 @@
             </w:tcBorders>
             <w:shd w:fill="auto" w:val="clear"/>
             <w:tcMar>
-              <w:left w:w="48" w:type="dxa"/>
+              <w:left w:w="39" w:type="dxa"/>
             </w:tcMar>
           </w:tcPr>
           <w:p>
@@ -4190,7 +6502,7 @@
             </w:tcBorders>
             <w:shd w:fill="auto" w:val="clear"/>
             <w:tcMar>
-              <w:left w:w="48" w:type="dxa"/>
+              <w:left w:w="39" w:type="dxa"/>
             </w:tcMar>
           </w:tcPr>
           <w:p>
@@ -4206,7 +6518,7 @@
         </w:tc>
         <w:tc>
           <w:tcPr>
-            <w:tcW w:w="740" w:type="dxa"/>
+            <w:tcW w:w="739" w:type="dxa"/>
             <w:tcBorders>
               <w:top w:val="single" w:sz="2" w:space="0" w:color="000001"/>
               <w:left w:val="single" w:sz="2" w:space="0" w:color="000001"/>
@@ -4215,7 +6527,7 @@
             </w:tcBorders>
             <w:shd w:fill="auto" w:val="clear"/>
             <w:tcMar>
-              <w:left w:w="48" w:type="dxa"/>
+              <w:left w:w="39" w:type="dxa"/>
             </w:tcMar>
           </w:tcPr>
           <w:p>
@@ -4240,7 +6552,7 @@
             </w:tcBorders>
             <w:shd w:fill="auto" w:val="clear"/>
             <w:tcMar>
-              <w:left w:w="48" w:type="dxa"/>
+              <w:left w:w="39" w:type="dxa"/>
             </w:tcMar>
           </w:tcPr>
           <w:p>
@@ -4265,7 +6577,7 @@
             </w:tcBorders>
             <w:shd w:fill="auto" w:val="clear"/>
             <w:tcMar>
-              <w:left w:w="48" w:type="dxa"/>
+              <w:left w:w="39" w:type="dxa"/>
             </w:tcMar>
           </w:tcPr>
           <w:p>
@@ -4281,7 +6593,7 @@
         </w:tc>
         <w:tc>
           <w:tcPr>
-            <w:tcW w:w="741" w:type="dxa"/>
+            <w:tcW w:w="739" w:type="dxa"/>
             <w:tcBorders>
               <w:top w:val="single" w:sz="2" w:space="0" w:color="000001"/>
               <w:left w:val="single" w:sz="2" w:space="0" w:color="000001"/>
@@ -4290,7 +6602,7 @@
             </w:tcBorders>
             <w:shd w:fill="auto" w:val="clear"/>
             <w:tcMar>
-              <w:left w:w="48" w:type="dxa"/>
+              <w:left w:w="39" w:type="dxa"/>
             </w:tcMar>
           </w:tcPr>
           <w:p>
@@ -4306,7 +6618,7 @@
         </w:tc>
         <w:tc>
           <w:tcPr>
-            <w:tcW w:w="919" w:type="dxa"/>
+            <w:tcW w:w="924" w:type="dxa"/>
             <w:tcBorders>
               <w:top w:val="single" w:sz="2" w:space="0" w:color="000001"/>
               <w:left w:val="single" w:sz="2" w:space="0" w:color="000001"/>
@@ -4317,7 +6629,7 @@
             </w:tcBorders>
             <w:shd w:fill="auto" w:val="clear"/>
             <w:tcMar>
-              <w:left w:w="48" w:type="dxa"/>
+              <w:left w:w="39" w:type="dxa"/>
             </w:tcMar>
           </w:tcPr>
           <w:p>
@@ -4336,7 +6648,7 @@
         <w:trPr/>
         <w:tc>
           <w:tcPr>
-            <w:tcW w:w="740" w:type="dxa"/>
+            <w:tcW w:w="739" w:type="dxa"/>
             <w:tcBorders>
               <w:top w:val="single" w:sz="2" w:space="0" w:color="000001"/>
               <w:left w:val="single" w:sz="2" w:space="0" w:color="000001"/>
@@ -4345,7 +6657,7 @@
             </w:tcBorders>
             <w:shd w:fill="auto" w:val="clear"/>
             <w:tcMar>
-              <w:left w:w="48" w:type="dxa"/>
+              <w:left w:w="39" w:type="dxa"/>
             </w:tcMar>
           </w:tcPr>
           <w:p>
@@ -4370,7 +6682,7 @@
             </w:tcBorders>
             <w:shd w:fill="auto" w:val="clear"/>
             <w:tcMar>
-              <w:left w:w="48" w:type="dxa"/>
+              <w:left w:w="39" w:type="dxa"/>
             </w:tcMar>
           </w:tcPr>
           <w:p>
@@ -4386,7 +6698,7 @@
         </w:tc>
         <w:tc>
           <w:tcPr>
-            <w:tcW w:w="741" w:type="dxa"/>
+            <w:tcW w:w="740" w:type="dxa"/>
             <w:tcBorders>
               <w:top w:val="single" w:sz="2" w:space="0" w:color="000001"/>
               <w:left w:val="single" w:sz="2" w:space="0" w:color="000001"/>
@@ -4395,7 +6707,7 @@
             </w:tcBorders>
             <w:shd w:fill="auto" w:val="clear"/>
             <w:tcMar>
-              <w:left w:w="48" w:type="dxa"/>
+              <w:left w:w="39" w:type="dxa"/>
             </w:tcMar>
           </w:tcPr>
           <w:p>
@@ -4411,7 +6723,7 @@
         </w:tc>
         <w:tc>
           <w:tcPr>
-            <w:tcW w:w="742" w:type="dxa"/>
+            <w:tcW w:w="743" w:type="dxa"/>
             <w:tcBorders>
               <w:top w:val="single" w:sz="2" w:space="0" w:color="000001"/>
               <w:left w:val="single" w:sz="2" w:space="0" w:color="000001"/>
@@ -4420,7 +6732,7 @@
             </w:tcBorders>
             <w:shd w:fill="auto" w:val="clear"/>
             <w:tcMar>
-              <w:left w:w="48" w:type="dxa"/>
+              <w:left w:w="39" w:type="dxa"/>
             </w:tcMar>
           </w:tcPr>
           <w:p>
@@ -4445,7 +6757,7 @@
             </w:tcBorders>
             <w:shd w:fill="auto" w:val="clear"/>
             <w:tcMar>
-              <w:left w:w="48" w:type="dxa"/>
+              <w:left w:w="39" w:type="dxa"/>
             </w:tcMar>
           </w:tcPr>
           <w:p>
@@ -4461,7 +6773,7 @@
         </w:tc>
         <w:tc>
           <w:tcPr>
-            <w:tcW w:w="740" w:type="dxa"/>
+            <w:tcW w:w="739" w:type="dxa"/>
             <w:tcBorders>
               <w:top w:val="single" w:sz="2" w:space="0" w:color="000001"/>
               <w:left w:val="single" w:sz="2" w:space="0" w:color="000001"/>
@@ -4470,7 +6782,7 @@
             </w:tcBorders>
             <w:shd w:fill="auto" w:val="clear"/>
             <w:tcMar>
-              <w:left w:w="48" w:type="dxa"/>
+              <w:left w:w="39" w:type="dxa"/>
             </w:tcMar>
           </w:tcPr>
           <w:p>
@@ -4495,7 +6807,7 @@
             </w:tcBorders>
             <w:shd w:fill="auto" w:val="clear"/>
             <w:tcMar>
-              <w:left w:w="48" w:type="dxa"/>
+              <w:left w:w="39" w:type="dxa"/>
             </w:tcMar>
           </w:tcPr>
           <w:p>
@@ -4520,7 +6832,7 @@
             </w:tcBorders>
             <w:shd w:fill="auto" w:val="clear"/>
             <w:tcMar>
-              <w:left w:w="48" w:type="dxa"/>
+              <w:left w:w="39" w:type="dxa"/>
             </w:tcMar>
           </w:tcPr>
           <w:p>
@@ -4536,7 +6848,7 @@
         </w:tc>
         <w:tc>
           <w:tcPr>
-            <w:tcW w:w="740" w:type="dxa"/>
+            <w:tcW w:w="739" w:type="dxa"/>
             <w:tcBorders>
               <w:top w:val="single" w:sz="2" w:space="0" w:color="000001"/>
               <w:left w:val="single" w:sz="2" w:space="0" w:color="000001"/>
@@ -4545,7 +6857,7 @@
             </w:tcBorders>
             <w:shd w:fill="auto" w:val="clear"/>
             <w:tcMar>
-              <w:left w:w="48" w:type="dxa"/>
+              <w:left w:w="39" w:type="dxa"/>
             </w:tcMar>
           </w:tcPr>
           <w:p>
@@ -4570,7 +6882,7 @@
             </w:tcBorders>
             <w:shd w:fill="auto" w:val="clear"/>
             <w:tcMar>
-              <w:left w:w="48" w:type="dxa"/>
+              <w:left w:w="39" w:type="dxa"/>
             </w:tcMar>
           </w:tcPr>
           <w:p>
@@ -4595,7 +6907,7 @@
             </w:tcBorders>
             <w:shd w:fill="auto" w:val="clear"/>
             <w:tcMar>
-              <w:left w:w="48" w:type="dxa"/>
+              <w:left w:w="39" w:type="dxa"/>
             </w:tcMar>
           </w:tcPr>
           <w:p>
@@ -4611,7 +6923,7 @@
         </w:tc>
         <w:tc>
           <w:tcPr>
-            <w:tcW w:w="741" w:type="dxa"/>
+            <w:tcW w:w="739" w:type="dxa"/>
             <w:tcBorders>
               <w:top w:val="single" w:sz="2" w:space="0" w:color="000001"/>
               <w:left w:val="single" w:sz="2" w:space="0" w:color="000001"/>
@@ -4620,7 +6932,7 @@
             </w:tcBorders>
             <w:shd w:fill="auto" w:val="clear"/>
             <w:tcMar>
-              <w:left w:w="48" w:type="dxa"/>
+              <w:left w:w="39" w:type="dxa"/>
             </w:tcMar>
           </w:tcPr>
           <w:p>
@@ -4636,7 +6948,7 @@
         </w:tc>
         <w:tc>
           <w:tcPr>
-            <w:tcW w:w="919" w:type="dxa"/>
+            <w:tcW w:w="924" w:type="dxa"/>
             <w:tcBorders>
               <w:top w:val="single" w:sz="2" w:space="0" w:color="000001"/>
               <w:left w:val="single" w:sz="2" w:space="0" w:color="000001"/>
@@ -4647,7 +6959,7 @@
             </w:tcBorders>
             <w:shd w:fill="auto" w:val="clear"/>
             <w:tcMar>
-              <w:left w:w="48" w:type="dxa"/>
+              <w:left w:w="39" w:type="dxa"/>
             </w:tcMar>
           </w:tcPr>
           <w:p>
@@ -4666,7 +6978,7 @@
         <w:trPr/>
         <w:tc>
           <w:tcPr>
-            <w:tcW w:w="740" w:type="dxa"/>
+            <w:tcW w:w="739" w:type="dxa"/>
             <w:tcBorders>
               <w:top w:val="single" w:sz="2" w:space="0" w:color="000001"/>
               <w:left w:val="single" w:sz="2" w:space="0" w:color="000001"/>
@@ -4675,7 +6987,7 @@
             </w:tcBorders>
             <w:shd w:fill="auto" w:val="clear"/>
             <w:tcMar>
-              <w:left w:w="48" w:type="dxa"/>
+              <w:left w:w="39" w:type="dxa"/>
             </w:tcMar>
           </w:tcPr>
           <w:p>
@@ -4700,7 +7012,7 @@
             </w:tcBorders>
             <w:shd w:fill="auto" w:val="clear"/>
             <w:tcMar>
-              <w:left w:w="48" w:type="dxa"/>
+              <w:left w:w="39" w:type="dxa"/>
             </w:tcMar>
           </w:tcPr>
           <w:p>
@@ -4716,7 +7028,7 @@
         </w:tc>
         <w:tc>
           <w:tcPr>
-            <w:tcW w:w="741" w:type="dxa"/>
+            <w:tcW w:w="740" w:type="dxa"/>
             <w:tcBorders>
               <w:top w:val="single" w:sz="2" w:space="0" w:color="000001"/>
               <w:left w:val="single" w:sz="2" w:space="0" w:color="000001"/>
@@ -4725,7 +7037,7 @@
             </w:tcBorders>
             <w:shd w:fill="auto" w:val="clear"/>
             <w:tcMar>
-              <w:left w:w="48" w:type="dxa"/>
+              <w:left w:w="39" w:type="dxa"/>
             </w:tcMar>
           </w:tcPr>
           <w:p>
@@ -4741,7 +7053,7 @@
         </w:tc>
         <w:tc>
           <w:tcPr>
-            <w:tcW w:w="742" w:type="dxa"/>
+            <w:tcW w:w="743" w:type="dxa"/>
             <w:tcBorders>
               <w:top w:val="single" w:sz="2" w:space="0" w:color="000001"/>
               <w:left w:val="single" w:sz="2" w:space="0" w:color="000001"/>
@@ -4750,7 +7062,7 @@
             </w:tcBorders>
             <w:shd w:fill="auto" w:val="clear"/>
             <w:tcMar>
-              <w:left w:w="48" w:type="dxa"/>
+              <w:left w:w="39" w:type="dxa"/>
             </w:tcMar>
           </w:tcPr>
           <w:p>
@@ -4775,7 +7087,7 @@
             </w:tcBorders>
             <w:shd w:fill="auto" w:val="clear"/>
             <w:tcMar>
-              <w:left w:w="48" w:type="dxa"/>
+              <w:left w:w="39" w:type="dxa"/>
             </w:tcMar>
           </w:tcPr>
           <w:p>
@@ -4791,7 +7103,7 @@
         </w:tc>
         <w:tc>
           <w:tcPr>
-            <w:tcW w:w="740" w:type="dxa"/>
+            <w:tcW w:w="739" w:type="dxa"/>
             <w:tcBorders>
               <w:top w:val="single" w:sz="2" w:space="0" w:color="000001"/>
               <w:left w:val="single" w:sz="2" w:space="0" w:color="000001"/>
@@ -4800,7 +7112,7 @@
             </w:tcBorders>
             <w:shd w:fill="auto" w:val="clear"/>
             <w:tcMar>
-              <w:left w:w="48" w:type="dxa"/>
+              <w:left w:w="39" w:type="dxa"/>
             </w:tcMar>
           </w:tcPr>
           <w:p>
@@ -4825,7 +7137,7 @@
             </w:tcBorders>
             <w:shd w:fill="auto" w:val="clear"/>
             <w:tcMar>
-              <w:left w:w="48" w:type="dxa"/>
+              <w:left w:w="39" w:type="dxa"/>
             </w:tcMar>
           </w:tcPr>
           <w:p>
@@ -4850,7 +7162,7 @@
             </w:tcBorders>
             <w:shd w:fill="auto" w:val="clear"/>
             <w:tcMar>
-              <w:left w:w="48" w:type="dxa"/>
+              <w:left w:w="39" w:type="dxa"/>
             </w:tcMar>
           </w:tcPr>
           <w:p>
@@ -4866,7 +7178,7 @@
         </w:tc>
         <w:tc>
           <w:tcPr>
-            <w:tcW w:w="740" w:type="dxa"/>
+            <w:tcW w:w="739" w:type="dxa"/>
             <w:tcBorders>
               <w:top w:val="single" w:sz="2" w:space="0" w:color="000001"/>
               <w:left w:val="single" w:sz="2" w:space="0" w:color="000001"/>
@@ -4875,7 +7187,7 @@
             </w:tcBorders>
             <w:shd w:fill="auto" w:val="clear"/>
             <w:tcMar>
-              <w:left w:w="48" w:type="dxa"/>
+              <w:left w:w="39" w:type="dxa"/>
             </w:tcMar>
           </w:tcPr>
           <w:p>
@@ -4900,7 +7212,7 @@
             </w:tcBorders>
             <w:shd w:fill="auto" w:val="clear"/>
             <w:tcMar>
-              <w:left w:w="48" w:type="dxa"/>
+              <w:left w:w="39" w:type="dxa"/>
             </w:tcMar>
           </w:tcPr>
           <w:p>
@@ -4925,7 +7237,7 @@
             </w:tcBorders>
             <w:shd w:fill="auto" w:val="clear"/>
             <w:tcMar>
-              <w:left w:w="48" w:type="dxa"/>
+              <w:left w:w="39" w:type="dxa"/>
             </w:tcMar>
           </w:tcPr>
           <w:p>
@@ -4941,7 +7253,7 @@
         </w:tc>
         <w:tc>
           <w:tcPr>
-            <w:tcW w:w="741" w:type="dxa"/>
+            <w:tcW w:w="739" w:type="dxa"/>
             <w:tcBorders>
               <w:top w:val="single" w:sz="2" w:space="0" w:color="000001"/>
               <w:left w:val="single" w:sz="2" w:space="0" w:color="000001"/>
@@ -4950,7 +7262,7 @@
             </w:tcBorders>
             <w:shd w:fill="auto" w:val="clear"/>
             <w:tcMar>
-              <w:left w:w="48" w:type="dxa"/>
+              <w:left w:w="39" w:type="dxa"/>
             </w:tcMar>
           </w:tcPr>
           <w:p>
@@ -4966,7 +7278,7 @@
         </w:tc>
         <w:tc>
           <w:tcPr>
-            <w:tcW w:w="919" w:type="dxa"/>
+            <w:tcW w:w="924" w:type="dxa"/>
             <w:tcBorders>
               <w:top w:val="single" w:sz="2" w:space="0" w:color="000001"/>
               <w:left w:val="single" w:sz="2" w:space="0" w:color="000001"/>
@@ -4977,7 +7289,7 @@
             </w:tcBorders>
             <w:shd w:fill="auto" w:val="clear"/>
             <w:tcMar>
-              <w:left w:w="48" w:type="dxa"/>
+              <w:left w:w="39" w:type="dxa"/>
             </w:tcMar>
           </w:tcPr>
           <w:p>
@@ -5064,8 +7376,8 @@
                     </pic:cNvPicPr>
                   </pic:nvPicPr>
                   <pic:blipFill>
-                    <a:blip r:embed="rId8"/>
-                    <a:srcRect l="4554" t="27519" r="49059" b="65339"/>
+                    <a:blip r:embed="rId9"/>
+                    <a:srcRect l="4554" t="27524" r="49073" b="65364"/>
                     <a:stretch>
                       <a:fillRect/>
                     </a:stretch>
@@ -5156,8 +7468,8 @@
                     </pic:cNvPicPr>
                   </pic:nvPicPr>
                   <pic:blipFill>
-                    <a:blip r:embed="rId9"/>
-                    <a:srcRect l="4554" t="40782" r="49059" b="52332"/>
+                    <a:blip r:embed="rId10"/>
+                    <a:srcRect l="4554" t="40797" r="49073" b="52332"/>
                     <a:stretch>
                       <a:fillRect/>
                     </a:stretch>
@@ -5248,8 +7560,8 @@
                     </pic:cNvPicPr>
                   </pic:nvPicPr>
                   <pic:blipFill>
-                    <a:blip r:embed="rId10"/>
-                    <a:srcRect l="4554" t="74069" r="49059" b="18887"/>
+                    <a:blip r:embed="rId11"/>
+                    <a:srcRect l="4554" t="74099" r="49073" b="18887"/>
                     <a:stretch>
                       <a:fillRect/>
                     </a:stretch>
@@ -5340,8 +7652,8 @@
                     </pic:cNvPicPr>
                   </pic:nvPicPr>
                   <pic:blipFill>
-                    <a:blip r:embed="rId11"/>
-                    <a:srcRect l="4554" t="87445" r="49059" b="5930"/>
+                    <a:blip r:embed="rId12"/>
+                    <a:srcRect l="4554" t="87480" r="49073" b="5930"/>
                     <a:stretch>
                       <a:fillRect/>
                     </a:stretch>
@@ -5497,15 +7809,6 @@
       <w:r>
         <w:rPr/>
         <w:t>3. Algorithm</w:t>
-      </w:r>
-    </w:p>
-    <w:p>
-      <w:pPr>
-        <w:pStyle w:val="Normal"/>
-        <w:rPr/>
-      </w:pPr>
-      <w:r>
-        <w:rPr/>
       </w:r>
     </w:p>
     <w:p>
@@ -5604,7 +7907,7 @@
                     </pic:cNvPicPr>
                   </pic:nvPicPr>
                   <pic:blipFill>
-                    <a:blip r:embed="rId12"/>
+                    <a:blip r:embed="rId13"/>
                     <a:stretch>
                       <a:fillRect/>
                     </a:stretch>
@@ -5623,6 +7926,15 @@
             </a:graphic>
           </wp:anchor>
         </w:drawing>
+      </w:r>
+    </w:p>
+    <w:p>
+      <w:pPr>
+        <w:pStyle w:val="Normal"/>
+        <w:rPr/>
+      </w:pPr>
+      <w:r>
+        <w:rPr/>
       </w:r>
     </w:p>
     <w:p>
@@ -6899,8 +9211,8 @@
                     </pic:cNvPicPr>
                   </pic:nvPicPr>
                   <pic:blipFill>
-                    <a:blip r:embed="rId13"/>
-                    <a:srcRect l="4651" t="3218" r="68200" b="81156"/>
+                    <a:blip r:embed="rId14"/>
+                    <a:srcRect l="4651" t="3218" r="68228" b="81181"/>
                     <a:stretch>
                       <a:fillRect/>
                     </a:stretch>
@@ -6945,8 +9257,8 @@
                     </pic:cNvPicPr>
                   </pic:nvPicPr>
                   <pic:blipFill>
-                    <a:blip r:embed="rId14"/>
-                    <a:srcRect l="4778" t="78715" r="68200" b="3759"/>
+                    <a:blip r:embed="rId15"/>
+                    <a:srcRect l="4778" t="78740" r="68228" b="3759"/>
                     <a:stretch>
                       <a:fillRect/>
                     </a:stretch>
@@ -6991,8 +9303,8 @@
                     </pic:cNvPicPr>
                   </pic:nvPicPr>
                   <pic:blipFill>
-                    <a:blip r:embed="rId15"/>
-                    <a:srcRect l="4377" t="53646" r="68200" b="28065"/>
+                    <a:blip r:embed="rId16"/>
+                    <a:srcRect l="4377" t="53671" r="68228" b="28070"/>
                     <a:stretch>
                       <a:fillRect/>
                     </a:stretch>
@@ -7416,7 +9728,7 @@
                     </pic:cNvPicPr>
                   </pic:nvPicPr>
                   <pic:blipFill>
-                    <a:blip r:embed="rId16"/>
+                    <a:blip r:embed="rId17"/>
                     <a:stretch>
                       <a:fillRect/>
                     </a:stretch>
@@ -7441,21 +9753,24 @@
           <w:sz w:val="24"/>
           <w:szCs w:val="24"/>
         </w:rPr>
-        <w:t>3. Algorithm</w:t>
-      </w:r>
-    </w:p>
-    <w:p>
-      <w:pPr>
-        <w:pStyle w:val="Normal"/>
-        <w:rPr/>
-      </w:pPr>
-      <w:r>
-        <w:rPr/>
-        <w:t>#</w:t>
-      </w:r>
-      <w:r>
-        <w:rPr/>
-        <w:t>include &lt;iostream&gt;</w:t>
+        <w:t>3</w:t>
+      </w:r>
+      <w:r>
+        <w:rPr>
+          <w:sz w:val="24"/>
+          <w:szCs w:val="24"/>
+        </w:rPr>
+        <w:t>. Algorithm</w:t>
+      </w:r>
+    </w:p>
+    <w:p>
+      <w:pPr>
+        <w:pStyle w:val="Normal"/>
+        <w:rPr/>
+      </w:pPr>
+      <w:r>
+        <w:rPr/>
+        <w:t>#include &lt;iostream&gt;</w:t>
       </w:r>
     </w:p>
     <w:p>
@@ -7924,10 +10239,7 @@
     <w:p>
       <w:pPr>
         <w:pStyle w:val="Normal"/>
-        <w:rPr>
-          <w:sz w:val="24"/>
-          <w:szCs w:val="24"/>
-        </w:rPr>
+        <w:rPr/>
       </w:pPr>
       <w:r>
         <w:rPr>
@@ -7935,6 +10247,843 @@
           <w:szCs w:val="24"/>
         </w:rPr>
         <w:t>}</w:t>
+      </w:r>
+    </w:p>
+    <w:p>
+      <w:pPr>
+        <w:pStyle w:val="Normal"/>
+        <w:rPr>
+          <w:sz w:val="24"/>
+          <w:szCs w:val="24"/>
+        </w:rPr>
+      </w:pPr>
+      <w:r>
+        <w:rPr>
+          <w:sz w:val="24"/>
+          <w:szCs w:val="24"/>
+        </w:rPr>
+      </w:r>
+    </w:p>
+    <w:p>
+      <w:pPr>
+        <w:pStyle w:val="Normal"/>
+        <w:rPr>
+          <w:sz w:val="24"/>
+          <w:szCs w:val="24"/>
+        </w:rPr>
+      </w:pPr>
+      <w:r>
+        <w:rPr>
+          <w:sz w:val="24"/>
+          <w:szCs w:val="24"/>
+        </w:rPr>
+      </w:r>
+    </w:p>
+    <w:p>
+      <w:pPr>
+        <w:pStyle w:val="Normal"/>
+        <w:rPr>
+          <w:sz w:val="24"/>
+          <w:szCs w:val="24"/>
+        </w:rPr>
+      </w:pPr>
+      <w:r>
+        <w:rPr>
+          <w:sz w:val="24"/>
+          <w:szCs w:val="24"/>
+        </w:rPr>
+      </w:r>
+    </w:p>
+    <w:p>
+      <w:pPr>
+        <w:pStyle w:val="Normal"/>
+        <w:rPr>
+          <w:sz w:val="24"/>
+          <w:szCs w:val="24"/>
+        </w:rPr>
+      </w:pPr>
+      <w:r>
+        <w:rPr>
+          <w:sz w:val="24"/>
+          <w:szCs w:val="24"/>
+        </w:rPr>
+      </w:r>
+    </w:p>
+    <w:p>
+      <w:pPr>
+        <w:pStyle w:val="Normal"/>
+        <w:rPr>
+          <w:sz w:val="24"/>
+          <w:szCs w:val="24"/>
+        </w:rPr>
+      </w:pPr>
+      <w:r>
+        <w:rPr>
+          <w:sz w:val="24"/>
+          <w:szCs w:val="24"/>
+        </w:rPr>
+      </w:r>
+    </w:p>
+    <w:p>
+      <w:pPr>
+        <w:pStyle w:val="Normal"/>
+        <w:rPr>
+          <w:sz w:val="24"/>
+          <w:szCs w:val="24"/>
+        </w:rPr>
+      </w:pPr>
+      <w:r>
+        <w:rPr>
+          <w:sz w:val="24"/>
+          <w:szCs w:val="24"/>
+        </w:rPr>
+      </w:r>
+    </w:p>
+    <w:p>
+      <w:pPr>
+        <w:pStyle w:val="Normal"/>
+        <w:rPr>
+          <w:sz w:val="24"/>
+          <w:szCs w:val="24"/>
+        </w:rPr>
+      </w:pPr>
+      <w:r>
+        <w:rPr>
+          <w:sz w:val="24"/>
+          <w:szCs w:val="24"/>
+        </w:rPr>
+      </w:r>
+    </w:p>
+    <w:p>
+      <w:pPr>
+        <w:pStyle w:val="Normal"/>
+        <w:rPr>
+          <w:sz w:val="24"/>
+          <w:szCs w:val="24"/>
+        </w:rPr>
+      </w:pPr>
+      <w:r>
+        <w:rPr>
+          <w:sz w:val="24"/>
+          <w:szCs w:val="24"/>
+        </w:rPr>
+      </w:r>
+    </w:p>
+    <w:p>
+      <w:pPr>
+        <w:pStyle w:val="Normal"/>
+        <w:rPr>
+          <w:sz w:val="24"/>
+          <w:szCs w:val="24"/>
+        </w:rPr>
+      </w:pPr>
+      <w:r>
+        <w:rPr>
+          <w:sz w:val="24"/>
+          <w:szCs w:val="24"/>
+        </w:rPr>
+      </w:r>
+    </w:p>
+    <w:p>
+      <w:pPr>
+        <w:pStyle w:val="Normal"/>
+        <w:rPr>
+          <w:sz w:val="24"/>
+          <w:szCs w:val="24"/>
+        </w:rPr>
+      </w:pPr>
+      <w:r>
+        <w:rPr>
+          <w:sz w:val="24"/>
+          <w:szCs w:val="24"/>
+        </w:rPr>
+      </w:r>
+    </w:p>
+    <w:p>
+      <w:pPr>
+        <w:pStyle w:val="Normal"/>
+        <w:rPr>
+          <w:sz w:val="24"/>
+          <w:szCs w:val="24"/>
+        </w:rPr>
+      </w:pPr>
+      <w:r>
+        <w:rPr>
+          <w:sz w:val="24"/>
+          <w:szCs w:val="24"/>
+        </w:rPr>
+      </w:r>
+    </w:p>
+    <w:p>
+      <w:pPr>
+        <w:pStyle w:val="Normal"/>
+        <w:rPr>
+          <w:sz w:val="24"/>
+          <w:szCs w:val="24"/>
+        </w:rPr>
+      </w:pPr>
+      <w:r>
+        <w:rPr>
+          <w:sz w:val="24"/>
+          <w:szCs w:val="24"/>
+        </w:rPr>
+      </w:r>
+    </w:p>
+    <w:p>
+      <w:pPr>
+        <w:pStyle w:val="Normal"/>
+        <w:rPr>
+          <w:sz w:val="24"/>
+          <w:szCs w:val="24"/>
+        </w:rPr>
+      </w:pPr>
+      <w:r>
+        <w:rPr>
+          <w:sz w:val="24"/>
+          <w:szCs w:val="24"/>
+        </w:rPr>
+      </w:r>
+    </w:p>
+    <w:p>
+      <w:pPr>
+        <w:pStyle w:val="Normal"/>
+        <w:rPr/>
+      </w:pPr>
+      <w:r>
+        <w:rPr>
+          <w:sz w:val="24"/>
+          <w:szCs w:val="24"/>
+        </w:rPr>
+        <w:t>Tests</w:t>
+      </w:r>
+    </w:p>
+    <w:p>
+      <w:pPr>
+        <w:pStyle w:val="Normal"/>
+        <w:rPr/>
+      </w:pPr>
+      <w:r>
+        <w:rPr>
+          <w:sz w:val="24"/>
+          <w:szCs w:val="24"/>
+        </w:rPr>
+        <w:t>1:</w:t>
+        <w:tab/>
+        <w:tab/>
+        <w:tab/>
+        <w:tab/>
+        <w:t>3:</w:t>
+      </w:r>
+    </w:p>
+    <w:p>
+      <w:pPr>
+        <w:pStyle w:val="Normal"/>
+        <w:rPr/>
+      </w:pPr>
+      <w:r>
+        <w:rPr>
+          <w:sz w:val="24"/>
+          <w:szCs w:val="24"/>
+        </w:rPr>
+        <w:t>input:</w:t>
+        <w:tab/>
+        <w:tab/>
+        <w:tab/>
+        <w:tab/>
+        <w:t>Input:</w:t>
+      </w:r>
+    </w:p>
+    <w:p>
+      <w:pPr>
+        <w:pStyle w:val="Normal"/>
+        <w:rPr/>
+      </w:pPr>
+      <w:r>
+        <w:rPr>
+          <w:sz w:val="24"/>
+          <w:szCs w:val="24"/>
+        </w:rPr>
+        <w:tab/>
+        <w:t>5</w:t>
+        <w:tab/>
+        <w:tab/>
+        <w:tab/>
+        <w:tab/>
+        <w:t>4</w:t>
+      </w:r>
+    </w:p>
+    <w:p>
+      <w:pPr>
+        <w:pStyle w:val="Normal"/>
+        <w:rPr/>
+      </w:pPr>
+      <w:r>
+        <w:rPr>
+          <w:sz w:val="24"/>
+          <w:szCs w:val="24"/>
+        </w:rPr>
+        <w:tab/>
+        <w:t>0 1 2 3 4</w:t>
+        <w:tab/>
+        <w:tab/>
+        <w:tab/>
+        <w:t>-8 -9 5 -7</w:t>
+      </w:r>
+    </w:p>
+    <w:p>
+      <w:pPr>
+        <w:pStyle w:val="Normal"/>
+        <w:rPr/>
+      </w:pPr>
+      <w:r>
+        <w:rPr>
+          <w:sz w:val="24"/>
+          <w:szCs w:val="24"/>
+        </w:rPr>
+        <w:t>Output:</w:t>
+        <w:tab/>
+        <w:tab/>
+        <w:tab/>
+        <w:t>Output:</w:t>
+      </w:r>
+    </w:p>
+    <w:p>
+      <w:pPr>
+        <w:pStyle w:val="Normal"/>
+        <w:rPr/>
+      </w:pPr>
+      <w:r>
+        <w:rPr>
+          <w:sz w:val="24"/>
+          <w:szCs w:val="24"/>
+        </w:rPr>
+        <w:tab/>
+        <w:t>0 1 2 3 4</w:t>
+        <w:tab/>
+        <w:tab/>
+        <w:tab/>
+        <w:t>-9 -8 -7 5</w:t>
+      </w:r>
+    </w:p>
+    <w:p>
+      <w:pPr>
+        <w:pStyle w:val="Normal"/>
+        <w:rPr>
+          <w:sz w:val="24"/>
+          <w:szCs w:val="24"/>
+        </w:rPr>
+      </w:pPr>
+      <w:r>
+        <w:rPr>
+          <w:sz w:val="24"/>
+          <w:szCs w:val="24"/>
+        </w:rPr>
+        <w:t>2:</w:t>
+        <w:tab/>
+        <w:tab/>
+        <w:tab/>
+        <w:tab/>
+        <w:t>4:</w:t>
+      </w:r>
+    </w:p>
+    <w:p>
+      <w:pPr>
+        <w:pStyle w:val="Normal"/>
+        <w:rPr/>
+      </w:pPr>
+      <w:r>
+        <w:rPr>
+          <w:sz w:val="24"/>
+          <w:szCs w:val="24"/>
+        </w:rPr>
+        <w:t>Input:</w:t>
+        <w:tab/>
+        <w:tab/>
+        <w:tab/>
+        <w:tab/>
+        <w:t>Input:</w:t>
+      </w:r>
+    </w:p>
+    <w:p>
+      <w:pPr>
+        <w:pStyle w:val="Normal"/>
+        <w:rPr/>
+      </w:pPr>
+      <w:r>
+        <w:rPr>
+          <w:sz w:val="24"/>
+          <w:szCs w:val="24"/>
+        </w:rPr>
+        <w:tab/>
+        <w:t>5</w:t>
+        <w:tab/>
+        <w:tab/>
+        <w:tab/>
+        <w:tab/>
+        <w:t>3</w:t>
+      </w:r>
+    </w:p>
+    <w:p>
+      <w:pPr>
+        <w:pStyle w:val="Normal"/>
+        <w:rPr/>
+      </w:pPr>
+      <w:r>
+        <w:rPr>
+          <w:sz w:val="24"/>
+          <w:szCs w:val="24"/>
+        </w:rPr>
+        <w:tab/>
+        <w:t>4 3 2 1 0</w:t>
+        <w:tab/>
+        <w:tab/>
+        <w:tab/>
+        <w:t>89, -789, 0</w:t>
+      </w:r>
+    </w:p>
+    <w:p>
+      <w:pPr>
+        <w:pStyle w:val="Normal"/>
+        <w:rPr/>
+      </w:pPr>
+      <w:r>
+        <w:rPr>
+          <w:sz w:val="24"/>
+          <w:szCs w:val="24"/>
+        </w:rPr>
+        <w:t>Output:</w:t>
+        <w:tab/>
+        <w:tab/>
+        <w:tab/>
+        <w:t>Output:</w:t>
+      </w:r>
+    </w:p>
+    <w:p>
+      <w:pPr>
+        <w:pStyle w:val="Normal"/>
+        <w:rPr/>
+      </w:pPr>
+      <w:r>
+        <w:rPr>
+          <w:sz w:val="24"/>
+          <w:szCs w:val="24"/>
+        </w:rPr>
+        <w:tab/>
+        <w:t>0 1 2 3 4</w:t>
+        <w:tab/>
+        <w:tab/>
+        <w:tab/>
+        <w:t>-789, 0, 89</w:t>
+      </w:r>
+    </w:p>
+    <w:p>
+      <w:pPr>
+        <w:pStyle w:val="Normal"/>
+        <w:rPr/>
+      </w:pPr>
+      <w:r>
+        <w:rPr>
+          <w:sz w:val="24"/>
+          <w:szCs w:val="24"/>
+        </w:rPr>
+        <w:t>1:</w:t>
+      </w:r>
+    </w:p>
+    <w:p>
+      <w:pPr>
+        <w:pStyle w:val="Normal"/>
+        <w:rPr>
+          <w:sz w:val="24"/>
+          <w:szCs w:val="24"/>
+        </w:rPr>
+      </w:pPr>
+      <w:r>
+        <w:rPr>
+          <w:sz w:val="24"/>
+          <w:szCs w:val="24"/>
+        </w:rPr>
+      </w:r>
+    </w:p>
+    <w:p>
+      <w:pPr>
+        <w:pStyle w:val="Normal"/>
+        <w:rPr/>
+      </w:pPr>
+      <w:r>
+        <w:rPr/>
+        <w:drawing>
+          <wp:anchor behindDoc="0" distT="0" distB="0" distL="0" distR="0" simplePos="0" locked="0" layoutInCell="1" allowOverlap="1" relativeHeight="17">
+            <wp:simplePos x="0" y="0"/>
+            <wp:positionH relativeFrom="column">
+              <wp:posOffset>111125</wp:posOffset>
+            </wp:positionH>
+            <wp:positionV relativeFrom="paragraph">
+              <wp:posOffset>19050</wp:posOffset>
+            </wp:positionV>
+            <wp:extent cx="2320290" cy="676910"/>
+            <wp:effectExtent l="0" t="0" r="0" b="0"/>
+            <wp:wrapSquare wrapText="largest"/>
+            <wp:docPr id="16" name="Image17" descr=""/>
+            <wp:cNvGraphicFramePr>
+              <a:graphicFrameLocks xmlns:a="http://schemas.openxmlformats.org/drawingml/2006/main" noChangeAspect="1"/>
+            </wp:cNvGraphicFramePr>
+            <a:graphic xmlns:a="http://schemas.openxmlformats.org/drawingml/2006/main">
+              <a:graphicData uri="http://schemas.openxmlformats.org/drawingml/2006/picture">
+                <pic:pic xmlns:pic="http://schemas.openxmlformats.org/drawingml/2006/picture">
+                  <pic:nvPicPr>
+                    <pic:cNvPr id="16" name="Image17" descr=""/>
+                    <pic:cNvPicPr>
+                      <a:picLocks noChangeAspect="1" noChangeArrowheads="1"/>
+                    </pic:cNvPicPr>
+                  </pic:nvPicPr>
+                  <pic:blipFill>
+                    <a:blip r:embed="rId18"/>
+                    <a:srcRect l="46466" t="13759" r="36281" b="77283"/>
+                    <a:stretch>
+                      <a:fillRect/>
+                    </a:stretch>
+                  </pic:blipFill>
+                  <pic:spPr bwMode="auto">
+                    <a:xfrm>
+                      <a:off x="0" y="0"/>
+                      <a:ext cx="2320290" cy="676910"/>
+                    </a:xfrm>
+                    <a:prstGeom prst="rect">
+                      <a:avLst/>
+                    </a:prstGeom>
+                  </pic:spPr>
+                </pic:pic>
+              </a:graphicData>
+            </a:graphic>
+          </wp:anchor>
+        </w:drawing>
+      </w:r>
+    </w:p>
+    <w:p>
+      <w:pPr>
+        <w:pStyle w:val="Normal"/>
+        <w:rPr/>
+      </w:pPr>
+      <w:r>
+        <w:rPr/>
+      </w:r>
+    </w:p>
+    <w:p>
+      <w:pPr>
+        <w:pStyle w:val="Normal"/>
+        <w:rPr/>
+      </w:pPr>
+      <w:r>
+        <w:rPr/>
+      </w:r>
+    </w:p>
+    <w:p>
+      <w:pPr>
+        <w:pStyle w:val="Normal"/>
+        <w:rPr/>
+      </w:pPr>
+      <w:r>
+        <w:rPr/>
+      </w:r>
+    </w:p>
+    <w:p>
+      <w:pPr>
+        <w:pStyle w:val="Normal"/>
+        <w:rPr/>
+      </w:pPr>
+      <w:r>
+        <w:rPr/>
+      </w:r>
+    </w:p>
+    <w:p>
+      <w:pPr>
+        <w:pStyle w:val="Normal"/>
+        <w:rPr/>
+      </w:pPr>
+      <w:r>
+        <w:rPr/>
+      </w:r>
+    </w:p>
+    <w:p>
+      <w:pPr>
+        <w:pStyle w:val="Normal"/>
+        <w:rPr/>
+      </w:pPr>
+      <w:r>
+        <w:drawing>
+          <wp:anchor behindDoc="0" distT="0" distB="0" distL="0" distR="0" simplePos="0" locked="0" layoutInCell="1" allowOverlap="1" relativeHeight="18">
+            <wp:simplePos x="0" y="0"/>
+            <wp:positionH relativeFrom="column">
+              <wp:posOffset>92710</wp:posOffset>
+            </wp:positionH>
+            <wp:positionV relativeFrom="paragraph">
+              <wp:posOffset>1686560</wp:posOffset>
+            </wp:positionV>
+            <wp:extent cx="2258060" cy="643890"/>
+            <wp:effectExtent l="0" t="0" r="0" b="0"/>
+            <wp:wrapSquare wrapText="largest"/>
+            <wp:docPr id="17" name="Image16" descr=""/>
+            <wp:cNvGraphicFramePr>
+              <a:graphicFrameLocks xmlns:a="http://schemas.openxmlformats.org/drawingml/2006/main" noChangeAspect="1"/>
+            </wp:cNvGraphicFramePr>
+            <a:graphic xmlns:a="http://schemas.openxmlformats.org/drawingml/2006/main">
+              <a:graphicData uri="http://schemas.openxmlformats.org/drawingml/2006/picture">
+                <pic:pic xmlns:pic="http://schemas.openxmlformats.org/drawingml/2006/picture">
+                  <pic:nvPicPr>
+                    <pic:cNvPr id="17" name="Image16" descr=""/>
+                    <pic:cNvPicPr>
+                      <a:picLocks noChangeAspect="1" noChangeArrowheads="1"/>
+                    </pic:cNvPicPr>
+                  </pic:nvPicPr>
+                  <pic:blipFill>
+                    <a:blip r:embed="rId19"/>
+                    <a:srcRect l="46436" t="44680" r="36281" b="46555"/>
+                    <a:stretch>
+                      <a:fillRect/>
+                    </a:stretch>
+                  </pic:blipFill>
+                  <pic:spPr bwMode="auto">
+                    <a:xfrm>
+                      <a:off x="0" y="0"/>
+                      <a:ext cx="2258060" cy="643890"/>
+                    </a:xfrm>
+                    <a:prstGeom prst="rect">
+                      <a:avLst/>
+                    </a:prstGeom>
+                  </pic:spPr>
+                </pic:pic>
+              </a:graphicData>
+            </a:graphic>
+          </wp:anchor>
+        </w:drawing>
+        <w:drawing>
+          <wp:anchor behindDoc="0" distT="0" distB="0" distL="0" distR="0" simplePos="0" locked="0" layoutInCell="1" allowOverlap="1" relativeHeight="19">
+            <wp:simplePos x="0" y="0"/>
+            <wp:positionH relativeFrom="column">
+              <wp:posOffset>97790</wp:posOffset>
+            </wp:positionH>
+            <wp:positionV relativeFrom="paragraph">
+              <wp:posOffset>2894330</wp:posOffset>
+            </wp:positionV>
+            <wp:extent cx="2150110" cy="654050"/>
+            <wp:effectExtent l="0" t="0" r="0" b="0"/>
+            <wp:wrapSquare wrapText="largest"/>
+            <wp:docPr id="18" name="Image18" descr=""/>
+            <wp:cNvGraphicFramePr>
+              <a:graphicFrameLocks xmlns:a="http://schemas.openxmlformats.org/drawingml/2006/main" noChangeAspect="1"/>
+            </wp:cNvGraphicFramePr>
+            <a:graphic xmlns:a="http://schemas.openxmlformats.org/drawingml/2006/main">
+              <a:graphicData uri="http://schemas.openxmlformats.org/drawingml/2006/picture">
+                <pic:pic xmlns:pic="http://schemas.openxmlformats.org/drawingml/2006/picture">
+                  <pic:nvPicPr>
+                    <pic:cNvPr id="18" name="Image18" descr=""/>
+                    <pic:cNvPicPr>
+                      <a:picLocks noChangeAspect="1" noChangeArrowheads="1"/>
+                    </pic:cNvPicPr>
+                  </pic:nvPicPr>
+                  <pic:blipFill>
+                    <a:blip r:embed="rId20"/>
+                    <a:srcRect l="46563" t="60093" r="36281" b="30615"/>
+                    <a:stretch>
+                      <a:fillRect/>
+                    </a:stretch>
+                  </pic:blipFill>
+                  <pic:spPr bwMode="auto">
+                    <a:xfrm>
+                      <a:off x="0" y="0"/>
+                      <a:ext cx="2150110" cy="654050"/>
+                    </a:xfrm>
+                    <a:prstGeom prst="rect">
+                      <a:avLst/>
+                    </a:prstGeom>
+                  </pic:spPr>
+                </pic:pic>
+              </a:graphicData>
+            </a:graphic>
+          </wp:anchor>
+        </w:drawing>
+        <w:drawing>
+          <wp:anchor behindDoc="0" distT="0" distB="0" distL="0" distR="0" simplePos="0" locked="0" layoutInCell="1" allowOverlap="1" relativeHeight="20">
+            <wp:simplePos x="0" y="0"/>
+            <wp:positionH relativeFrom="column">
+              <wp:posOffset>81280</wp:posOffset>
+            </wp:positionH>
+            <wp:positionV relativeFrom="paragraph">
+              <wp:posOffset>180975</wp:posOffset>
+            </wp:positionV>
+            <wp:extent cx="2378710" cy="754380"/>
+            <wp:effectExtent l="0" t="0" r="0" b="0"/>
+            <wp:wrapSquare wrapText="largest"/>
+            <wp:docPr id="19" name="Image19" descr=""/>
+            <wp:cNvGraphicFramePr>
+              <a:graphicFrameLocks xmlns:a="http://schemas.openxmlformats.org/drawingml/2006/main" noChangeAspect="1"/>
+            </wp:cNvGraphicFramePr>
+            <a:graphic xmlns:a="http://schemas.openxmlformats.org/drawingml/2006/main">
+              <a:graphicData uri="http://schemas.openxmlformats.org/drawingml/2006/picture">
+                <pic:pic xmlns:pic="http://schemas.openxmlformats.org/drawingml/2006/picture">
+                  <pic:nvPicPr>
+                    <pic:cNvPr id="19" name="Image19" descr=""/>
+                    <pic:cNvPicPr>
+                      <a:picLocks noChangeAspect="1" noChangeArrowheads="1"/>
+                    </pic:cNvPicPr>
+                  </pic:nvPicPr>
+                  <pic:blipFill>
+                    <a:blip r:embed="rId21"/>
+                    <a:srcRect l="46593" t="28725" r="36281" b="61604"/>
+                    <a:stretch>
+                      <a:fillRect/>
+                    </a:stretch>
+                  </pic:blipFill>
+                  <pic:spPr bwMode="auto">
+                    <a:xfrm>
+                      <a:off x="0" y="0"/>
+                      <a:ext cx="2378710" cy="754380"/>
+                    </a:xfrm>
+                    <a:prstGeom prst="rect">
+                      <a:avLst/>
+                    </a:prstGeom>
+                  </pic:spPr>
+                </pic:pic>
+              </a:graphicData>
+            </a:graphic>
+          </wp:anchor>
+        </w:drawing>
+      </w:r>
+      <w:r>
+        <w:rPr/>
+        <w:t>2</w:t>
+      </w:r>
+      <w:r>
+        <w:rPr/>
+        <w:t>:</w:t>
+      </w:r>
+    </w:p>
+    <w:p>
+      <w:pPr>
+        <w:pStyle w:val="Normal"/>
+        <w:rPr/>
+      </w:pPr>
+      <w:r>
+        <w:rPr/>
+      </w:r>
+    </w:p>
+    <w:p>
+      <w:pPr>
+        <w:pStyle w:val="Normal"/>
+        <w:rPr/>
+      </w:pPr>
+      <w:r>
+        <w:rPr/>
+      </w:r>
+    </w:p>
+    <w:p>
+      <w:pPr>
+        <w:pStyle w:val="Normal"/>
+        <w:rPr/>
+      </w:pPr>
+      <w:r>
+        <w:rPr/>
+      </w:r>
+    </w:p>
+    <w:p>
+      <w:pPr>
+        <w:pStyle w:val="Normal"/>
+        <w:rPr/>
+      </w:pPr>
+      <w:r>
+        <w:rPr/>
+      </w:r>
+    </w:p>
+    <w:p>
+      <w:pPr>
+        <w:pStyle w:val="Normal"/>
+        <w:rPr/>
+      </w:pPr>
+      <w:r>
+        <w:rPr/>
+      </w:r>
+    </w:p>
+    <w:p>
+      <w:pPr>
+        <w:pStyle w:val="Normal"/>
+        <w:rPr/>
+      </w:pPr>
+      <w:r>
+        <w:rPr/>
+        <w:t>3:</w:t>
+      </w:r>
+    </w:p>
+    <w:p>
+      <w:pPr>
+        <w:pStyle w:val="Normal"/>
+        <w:rPr/>
+      </w:pPr>
+      <w:r>
+        <w:rPr/>
+      </w:r>
+    </w:p>
+    <w:p>
+      <w:pPr>
+        <w:pStyle w:val="Normal"/>
+        <w:rPr/>
+      </w:pPr>
+      <w:r>
+        <w:rPr/>
+      </w:r>
+    </w:p>
+    <w:p>
+      <w:pPr>
+        <w:pStyle w:val="Normal"/>
+        <w:rPr/>
+      </w:pPr>
+      <w:r>
+        <w:rPr/>
+      </w:r>
+    </w:p>
+    <w:p>
+      <w:pPr>
+        <w:pStyle w:val="Normal"/>
+        <w:rPr/>
+      </w:pPr>
+      <w:r>
+        <w:rPr/>
+      </w:r>
+    </w:p>
+    <w:p>
+      <w:pPr>
+        <w:pStyle w:val="Normal"/>
+        <w:rPr/>
+      </w:pPr>
+      <w:r>
+        <w:rPr/>
+      </w:r>
+    </w:p>
+    <w:p>
+      <w:pPr>
+        <w:pStyle w:val="Normal"/>
+        <w:rPr/>
+      </w:pPr>
+      <w:r>
+        <w:rPr/>
+      </w:r>
+    </w:p>
+    <w:p>
+      <w:pPr>
+        <w:pStyle w:val="Normal"/>
+        <w:rPr/>
+      </w:pPr>
+      <w:r>
+        <w:rPr/>
+      </w:r>
+    </w:p>
+    <w:p>
+      <w:pPr>
+        <w:pStyle w:val="Normal"/>
+        <w:rPr/>
+      </w:pPr>
+      <w:r>
+        <w:rPr/>
+        <w:t>4:</w:t>
       </w:r>
     </w:p>
     <w:sectPr>
@@ -7979,6 +11128,21 @@
       <w:sz w:val="24"/>
       <w:szCs w:val="24"/>
       <w:lang w:val="en-US" w:eastAsia="zh-CN" w:bidi="hi-IN"/>
+    </w:rPr>
+  </w:style>
+  <w:style w:type="paragraph" w:styleId="Heading1">
+    <w:name w:val="Heading 1"/>
+    <w:basedOn w:val="Heading"/>
+    <w:qFormat/>
+    <w:pPr/>
+    <w:rPr/>
+  </w:style>
+  <w:style w:type="character" w:styleId="InternetLink">
+    <w:name w:val="Internet Link"/>
+    <w:rPr>
+      <w:color w:val="000080"/>
+      <w:u w:val="single"/>
+      <w:lang w:val="zxx" w:eastAsia="zxx" w:bidi="zxx"/>
     </w:rPr>
   </w:style>
   <w:style w:type="paragraph" w:styleId="Heading">
@@ -8048,5 +11212,12 @@
     </w:pPr>
     <w:rPr/>
   </w:style>
+  <w:style w:type="paragraph" w:styleId="TableHeading">
+    <w:name w:val="Table Heading"/>
+    <w:basedOn w:val="TableContents"/>
+    <w:qFormat/>
+    <w:pPr/>
+    <w:rPr/>
+  </w:style>
 </w:styles>
 </file>
</xml_diff>